<commit_message>
everything done except the SVM section
</commit_message>
<xml_diff>
--- a/Consolidated Report.docx
+++ b/Consolidated Report.docx
@@ -234,7 +234,6 @@
                         <w:bCs/>
                       </w:rPr>
                     </w:pPr>
-                    <w:proofErr w:type="spellStart"/>
                     <w:r>
                       <w:rPr>
                         <w:rFonts w:hint="eastAsia"/>
@@ -242,89 +241,8 @@
                         <w:bCs/>
                         <w:lang w:eastAsia="zh-CN"/>
                       </w:rPr>
-                      <w:t>Dat</w:t>
+                      <w:t>Dat Chu, Michael Fang, Paul Hernandez, Homa Niktab and Danil Safin</w:t>
                     </w:r>
-                    <w:proofErr w:type="spellEnd"/>
-                    <w:r>
-                      <w:rPr>
-                        <w:rFonts w:hint="eastAsia"/>
-                        <w:b/>
-                        <w:bCs/>
-                        <w:lang w:eastAsia="zh-CN"/>
-                      </w:rPr>
-                      <w:t xml:space="preserve"> Chu, Michael Fang, Paul Hernandez, </w:t>
-                    </w:r>
-                    <w:proofErr w:type="spellStart"/>
-                    <w:r>
-                      <w:rPr>
-                        <w:rFonts w:hint="eastAsia"/>
-                        <w:b/>
-                        <w:bCs/>
-                        <w:lang w:eastAsia="zh-CN"/>
-                      </w:rPr>
-                      <w:t>Homa</w:t>
-                    </w:r>
-                    <w:proofErr w:type="spellEnd"/>
-                    <w:r>
-                      <w:rPr>
-                        <w:rFonts w:hint="eastAsia"/>
-                        <w:b/>
-                        <w:bCs/>
-                        <w:lang w:eastAsia="zh-CN"/>
-                      </w:rPr>
-                      <w:t xml:space="preserve"> </w:t>
-                    </w:r>
-                    <w:proofErr w:type="spellStart"/>
-                    <w:r>
-                      <w:rPr>
-                        <w:rFonts w:hint="eastAsia"/>
-                        <w:b/>
-                        <w:bCs/>
-                        <w:lang w:eastAsia="zh-CN"/>
-                      </w:rPr>
-                      <w:t>Niktab</w:t>
-                    </w:r>
-                    <w:proofErr w:type="spellEnd"/>
-                    <w:r>
-                      <w:rPr>
-                        <w:rFonts w:hint="eastAsia"/>
-                        <w:b/>
-                        <w:bCs/>
-                        <w:lang w:eastAsia="zh-CN"/>
-                      </w:rPr>
-                      <w:t xml:space="preserve"> and </w:t>
-                    </w:r>
-                    <w:proofErr w:type="spellStart"/>
-                    <w:r>
-                      <w:rPr>
-                        <w:rFonts w:hint="eastAsia"/>
-                        <w:b/>
-                        <w:bCs/>
-                        <w:lang w:eastAsia="zh-CN"/>
-                      </w:rPr>
-                      <w:t>Danil</w:t>
-                    </w:r>
-                    <w:proofErr w:type="spellEnd"/>
-                    <w:r>
-                      <w:rPr>
-                        <w:rFonts w:hint="eastAsia"/>
-                        <w:b/>
-                        <w:bCs/>
-                        <w:lang w:eastAsia="zh-CN"/>
-                      </w:rPr>
-                      <w:t xml:space="preserve"> </w:t>
-                    </w:r>
-                    <w:proofErr w:type="spellStart"/>
-                    <w:r>
-                      <w:rPr>
-                        <w:rFonts w:hint="eastAsia"/>
-                        <w:b/>
-                        <w:bCs/>
-                        <w:lang w:eastAsia="zh-CN"/>
-                      </w:rPr>
-                      <w:t>Safin</w:t>
-                    </w:r>
-                    <w:proofErr w:type="spellEnd"/>
                   </w:p>
                 </w:tc>
               </w:sdtContent>
@@ -488,7 +406,7 @@
     </w:p>
     <w:tbl>
       <w:tblPr>
-        <w:tblStyle w:val="LightList"/>
+        <w:tblStyle w:val="LightList1"/>
         <w:tblW w:w="5000" w:type="pct"/>
         <w:tblLook w:val="04A0"/>
       </w:tblPr>
@@ -894,19 +812,11 @@
                 <w:rFonts w:ascii="Arial" w:hAnsi="Arial" w:cs="Arial"/>
               </w:rPr>
             </w:pPr>
-            <w:proofErr w:type="spellStart"/>
             <w:r>
               <w:rPr>
                 <w:rFonts w:ascii="Arial" w:hAnsi="Arial" w:cs="Arial"/>
               </w:rPr>
-              <w:t>Peng</w:t>
-            </w:r>
-            <w:proofErr w:type="spellEnd"/>
-            <w:r>
-              <w:rPr>
-                <w:rFonts w:ascii="Arial" w:hAnsi="Arial" w:cs="Arial"/>
-              </w:rPr>
-              <w:t xml:space="preserve"> et al.</w:t>
+              <w:t>Peng et al.</w:t>
             </w:r>
           </w:p>
         </w:tc>
@@ -972,19 +882,11 @@
                 <w:rFonts w:ascii="Arial" w:hAnsi="Arial" w:cs="Arial"/>
               </w:rPr>
             </w:pPr>
-            <w:proofErr w:type="spellStart"/>
             <w:r>
               <w:rPr>
                 <w:rFonts w:ascii="Arial" w:hAnsi="Arial" w:cs="Arial"/>
               </w:rPr>
-              <w:t>Niu</w:t>
-            </w:r>
-            <w:proofErr w:type="spellEnd"/>
-            <w:r>
-              <w:rPr>
-                <w:rFonts w:ascii="Arial" w:hAnsi="Arial" w:cs="Arial"/>
-              </w:rPr>
-              <w:t xml:space="preserve"> et al.</w:t>
+              <w:t>Niu et al.</w:t>
             </w:r>
           </w:p>
         </w:tc>
@@ -1005,35 +907,7 @@
               <w:rPr>
                 <w:rFonts w:ascii="Arial" w:hAnsi="Arial" w:cs="Arial"/>
               </w:rPr>
-              <w:t xml:space="preserve">2D </w:t>
-            </w:r>
-            <w:proofErr w:type="spellStart"/>
-            <w:r>
-              <w:rPr>
-                <w:rFonts w:ascii="Arial" w:hAnsi="Arial" w:cs="Arial"/>
-              </w:rPr>
-              <w:t>Cascated</w:t>
-            </w:r>
-            <w:proofErr w:type="spellEnd"/>
-            <w:r>
-              <w:rPr>
-                <w:rFonts w:ascii="Arial" w:hAnsi="Arial" w:cs="Arial"/>
-              </w:rPr>
-              <w:t xml:space="preserve"> </w:t>
-            </w:r>
-            <w:proofErr w:type="spellStart"/>
-            <w:r>
-              <w:rPr>
-                <w:rFonts w:ascii="Arial" w:hAnsi="Arial" w:cs="Arial"/>
-              </w:rPr>
-              <w:t>AdaBoost</w:t>
-            </w:r>
-            <w:proofErr w:type="spellEnd"/>
-            <w:r>
-              <w:rPr>
-                <w:rFonts w:ascii="Arial" w:hAnsi="Arial" w:cs="Arial"/>
-              </w:rPr>
-              <w:t xml:space="preserve"> for Eye Localization</w:t>
+              <w:t>2D Cascated AdaBoost for Eye Localization</w:t>
             </w:r>
           </w:p>
         </w:tc>
@@ -1292,19 +1166,11 @@
                 <w:rFonts w:ascii="Arial" w:hAnsi="Arial" w:cs="Arial"/>
               </w:rPr>
             </w:pPr>
-            <w:proofErr w:type="spellStart"/>
             <w:r>
               <w:rPr>
                 <w:rFonts w:ascii="Arial" w:hAnsi="Arial" w:cs="Arial"/>
               </w:rPr>
-              <w:t>Xu</w:t>
-            </w:r>
-            <w:proofErr w:type="spellEnd"/>
-            <w:r>
-              <w:rPr>
-                <w:rFonts w:ascii="Arial" w:hAnsi="Arial" w:cs="Arial"/>
-              </w:rPr>
-              <w:t xml:space="preserve"> et al.</w:t>
+              <w:t>Xu et al.</w:t>
             </w:r>
           </w:p>
         </w:tc>
@@ -1412,23 +1278,7 @@
           <w:rFonts w:hint="eastAsia"/>
           <w:b/>
         </w:rPr>
-        <w:t xml:space="preserve">Investigators: </w:t>
-      </w:r>
-      <w:proofErr w:type="spellStart"/>
-      <w:r>
-        <w:rPr>
-          <w:rFonts w:hint="eastAsia"/>
-          <w:b/>
-        </w:rPr>
-        <w:t>Dat</w:t>
-      </w:r>
-      <w:proofErr w:type="spellEnd"/>
-      <w:r>
-        <w:rPr>
-          <w:rFonts w:hint="eastAsia"/>
-          <w:b/>
-        </w:rPr>
-        <w:t xml:space="preserve"> Chu and Paul Hernandez</w:t>
+        <w:t>Investigators: Dat Chu and Paul Hernandez</w:t>
       </w:r>
     </w:p>
     <w:p>
@@ -1500,15 +1350,7 @@
         <w:jc w:val="both"/>
       </w:pPr>
       <w:r>
-        <w:t xml:space="preserve">Perform binary </w:t>
-      </w:r>
-      <w:proofErr w:type="spellStart"/>
-      <w:r>
-        <w:t>thresholding</w:t>
-      </w:r>
-      <w:proofErr w:type="spellEnd"/>
-      <w:r>
-        <w:t xml:space="preserve"> using Otsu threshold</w:t>
+        <w:t>Perform binary thresholding using Otsu threshold</w:t>
       </w:r>
     </w:p>
     <w:p>
@@ -1522,15 +1364,7 @@
         <w:jc w:val="both"/>
       </w:pPr>
       <w:r>
-        <w:t xml:space="preserve">Perform edge detection on the </w:t>
-      </w:r>
-      <w:proofErr w:type="spellStart"/>
-      <w:r>
-        <w:t>thresholded</w:t>
-      </w:r>
-      <w:proofErr w:type="spellEnd"/>
-      <w:r>
-        <w:t xml:space="preserve"> image with Canny edge detection</w:t>
+        <w:t>Perform edge detection on the thresholded image with Canny edge detection</w:t>
       </w:r>
     </w:p>
     <w:p>
@@ -1610,15 +1444,7 @@
         <w:jc w:val="both"/>
       </w:pPr>
       <w:r>
-        <w:t xml:space="preserve">Easy implementation: eye detection and edge detection methods are readily available from </w:t>
-      </w:r>
-      <w:proofErr w:type="spellStart"/>
-      <w:r>
-        <w:t>OpenCV</w:t>
-      </w:r>
-      <w:proofErr w:type="spellEnd"/>
-      <w:r>
-        <w:t>.</w:t>
+        <w:t>Easy implementation: eye detection and edge detection methods are readily available from OpenCV.</w:t>
       </w:r>
     </w:p>
     <w:p>
@@ -1667,31 +1493,7 @@
         </w:rPr>
       </w:pPr>
       <w:r>
-        <w:t xml:space="preserve">The trained </w:t>
-      </w:r>
-      <w:proofErr w:type="spellStart"/>
-      <w:r>
-        <w:t>Haar</w:t>
-      </w:r>
-      <w:proofErr w:type="spellEnd"/>
-      <w:r>
-        <w:t xml:space="preserve"> classifier included in </w:t>
-      </w:r>
-      <w:proofErr w:type="spellStart"/>
-      <w:r>
-        <w:t>OpenCV</w:t>
-      </w:r>
-      <w:proofErr w:type="spellEnd"/>
-      <w:r>
-        <w:t xml:space="preserve"> allows for quick and easy detection of eyes. It works well under our indoor lighting video sequences. However, using it directly will include the eye-brows. One can employ a heuristic approach: removing the top 40% of the detected region in order to remove the eye brows. This approach works well for our video sequences. We did not experiment with re-training of the </w:t>
-      </w:r>
-      <w:proofErr w:type="spellStart"/>
-      <w:r>
-        <w:t>Haar</w:t>
-      </w:r>
-      <w:proofErr w:type="spellEnd"/>
-      <w:r>
-        <w:t xml:space="preserve"> classifier for only the eye.</w:t>
+        <w:t>The trained Haar classifier included in OpenCV allows for quick and easy detection of eyes. It works well under our indoor lighting video sequences. However, using it directly will include the eye-brows. One can employ a heuristic approach: removing the top 40% of the detected region in order to remove the eye brows. This approach works well for our video sequences. We did not experiment with re-training of the Haar classifier for only the eye.</w:t>
       </w:r>
     </w:p>
     <w:p>
@@ -1700,15 +1502,7 @@
       </w:pPr>
       <w:r>
         <w:lastRenderedPageBreak/>
-        <w:t xml:space="preserve">However, we hypothesize that eye-brow information is useful in detection of the eye. Thus, using an eye detection which </w:t>
-      </w:r>
-      <w:proofErr w:type="gramStart"/>
-      <w:r>
-        <w:t>are</w:t>
-      </w:r>
-      <w:proofErr w:type="gramEnd"/>
-      <w:r>
-        <w:t xml:space="preserve"> trained with eyes including eye-brows then removing the eye-brow section should be a preferred approach.</w:t>
+        <w:t>However, we hypothesize that eye-brow information is useful in detection of the eye. Thus, using an eye detection which are trained with eyes including eye-brows then removing the eye-brow section should be a preferred approach.</w:t>
       </w:r>
     </w:p>
     <w:p>
@@ -1724,23 +1518,7 @@
         <w:jc w:val="both"/>
       </w:pPr>
       <w:r>
-        <w:t xml:space="preserve">We considered adding a </w:t>
-      </w:r>
-      <w:proofErr w:type="spellStart"/>
-      <w:r>
-        <w:t>Kalman</w:t>
-      </w:r>
-      <w:proofErr w:type="spellEnd"/>
-      <w:r>
-        <w:t xml:space="preserve"> filter step in our algorithm. However, since we want our algorithm to be real-time, adding an extra </w:t>
-      </w:r>
-      <w:proofErr w:type="spellStart"/>
-      <w:r>
-        <w:t>Kalman</w:t>
-      </w:r>
-      <w:proofErr w:type="spellEnd"/>
-      <w:r>
-        <w:t xml:space="preserve"> filter will slow it down below the real-time threshold. Adding a filter also mean our algorithm is not easily parallelizable as one frame need to be processed prior to the processing of the next.</w:t>
+        <w:t>We considered adding a Kalman filter step in our algorithm. However, since we want our algorithm to be real-time, adding an extra Kalman filter will slow it down below the real-time threshold. Adding a filter also mean our algorithm is not easily parallelizable as one frame need to be processed prior to the processing of the next.</w:t>
       </w:r>
     </w:p>
     <w:p>
@@ -1756,15 +1534,7 @@
         <w:jc w:val="both"/>
       </w:pPr>
       <w:r>
-        <w:t xml:space="preserve">Our original implementation which </w:t>
-      </w:r>
-      <w:proofErr w:type="gramStart"/>
-      <w:r>
-        <w:t>results was</w:t>
-      </w:r>
-      <w:proofErr w:type="gramEnd"/>
-      <w:r>
-        <w:t xml:space="preserve"> showed during the demo requires quite a bit of parameter tuning which suggests that the approach is not robust to different images and settings. The original method does not take advantage of the skin color typically lighter/different from the eye.</w:t>
+        <w:t>Our original implementation which results was showed during the demo requires quite a bit of parameter tuning which suggests that the approach is not robust to different images and settings. The original method does not take advantage of the skin color typically lighter/different from the eye.</w:t>
       </w:r>
     </w:p>
     <w:p>
@@ -1780,23 +1550,7 @@
         <w:jc w:val="both"/>
       </w:pPr>
       <w:r>
-        <w:t xml:space="preserve">Otsu </w:t>
-      </w:r>
-      <w:proofErr w:type="spellStart"/>
-      <w:r>
-        <w:t>thresholding</w:t>
-      </w:r>
-      <w:proofErr w:type="spellEnd"/>
-      <w:r>
-        <w:t xml:space="preserve"> is a brute force method to search for the best threshold which minimizes the total intra-class variance. Otsu </w:t>
-      </w:r>
-      <w:proofErr w:type="spellStart"/>
-      <w:r>
-        <w:t>thresholding</w:t>
-      </w:r>
-      <w:proofErr w:type="spellEnd"/>
-      <w:r>
-        <w:t xml:space="preserve"> minimizes the following term:</w:t>
+        <w:t>Otsu thresholding is a brute force method to search for the best threshold which minimizes the total intra-class variance. Otsu thresholding minimizes the following term:</w:t>
       </w:r>
     </w:p>
     <w:p>
@@ -2042,15 +1796,7 @@
         <w:t>2</w:t>
       </w:r>
       <w:r>
-        <w:t xml:space="preserve"> </w:t>
-      </w:r>
-      <w:proofErr w:type="gramStart"/>
-      <w:r>
-        <w:t>are</w:t>
-      </w:r>
-      <w:proofErr w:type="gramEnd"/>
-      <w:r>
-        <w:t xml:space="preserve"> the variance of the two classes.</w:t>
+        <w:t xml:space="preserve"> are the variance of the two classes.</w:t>
       </w:r>
     </w:p>
     <w:p>
@@ -2058,28 +1804,12 @@
         <w:jc w:val="both"/>
       </w:pPr>
       <w:r>
-        <w:t xml:space="preserve">Otsu </w:t>
-      </w:r>
-      <w:proofErr w:type="spellStart"/>
-      <w:r>
-        <w:t>thresholding</w:t>
-      </w:r>
-      <w:proofErr w:type="spellEnd"/>
-      <w:r>
-        <w:t xml:space="preserve"> removes the requirement of picking the right parameter for our binary </w:t>
-      </w:r>
-      <w:proofErr w:type="spellStart"/>
-      <w:r>
-        <w:t>thresholding</w:t>
-      </w:r>
-      <w:proofErr w:type="spellEnd"/>
-      <w:r>
-        <w:t xml:space="preserve"> step. However, it doesn't work well with skin under arbitrary lighting.</w:t>
+        <w:t>Otsu thresholding removes the requirement of picking the right parameter for our binary thresholding step. However, it doesn't work well with skin under arbitrary lighting.</w:t>
       </w:r>
     </w:p>
     <w:tbl>
       <w:tblPr>
-        <w:tblStyle w:val="LightList"/>
+        <w:tblStyle w:val="LightList1"/>
         <w:tblW w:w="0" w:type="auto"/>
         <w:tblLook w:val="04A0"/>
       </w:tblPr>
@@ -2149,13 +1879,8 @@
             <w:pPr>
               <w:jc w:val="center"/>
             </w:pPr>
-            <w:proofErr w:type="spellStart"/>
-            <w:r>
-              <w:t>Thresholded</w:t>
-            </w:r>
-            <w:proofErr w:type="spellEnd"/>
-            <w:r>
-              <w:t xml:space="preserve"> image with Otsu</w:t>
+            <w:r>
+              <w:t>Thresholded image with Otsu</w:t>
             </w:r>
           </w:p>
         </w:tc>
@@ -2298,15 +2023,7 @@
               <w:jc w:val="center"/>
             </w:pPr>
             <w:r>
-              <w:t xml:space="preserve">Edge map of </w:t>
-            </w:r>
-            <w:proofErr w:type="spellStart"/>
-            <w:r>
-              <w:t>thresholded</w:t>
-            </w:r>
-            <w:proofErr w:type="spellEnd"/>
-            <w:r>
-              <w:t xml:space="preserve"> image</w:t>
+              <w:t>Edge map of thresholded image</w:t>
             </w:r>
           </w:p>
         </w:tc>
@@ -2589,15 +2306,7 @@
         <w:jc w:val="both"/>
       </w:pPr>
       <w:r>
-        <w:t xml:space="preserve">One can see that bad results from </w:t>
-      </w:r>
-      <w:proofErr w:type="spellStart"/>
-      <w:r>
-        <w:t>thresholding</w:t>
-      </w:r>
-      <w:proofErr w:type="spellEnd"/>
-      <w:r>
-        <w:t xml:space="preserve"> using Otsu (i.e. including regions outside of the eye), do not mean the end result will be bad. </w:t>
+        <w:t xml:space="preserve">One can see that bad results from thresholding using Otsu (i.e. including regions outside of the eye), do not mean the end result will be bad. </w:t>
       </w:r>
     </w:p>
     <w:p>
@@ -2764,23 +2473,7 @@
         <w:t>F</w:t>
       </w:r>
       <w:r>
-        <w:t xml:space="preserve">igure 1). Using a high quality mode in our Logitech </w:t>
-      </w:r>
-      <w:proofErr w:type="spellStart"/>
-      <w:r>
-        <w:t>Quickcam</w:t>
-      </w:r>
-      <w:proofErr w:type="spellEnd"/>
-      <w:r>
-        <w:t xml:space="preserve"> Orbit AF, we can get a really high resolution of the eye. In the image on the right, the user holds the camera as close to the eye as possible and still get the eye in focused. This creates a problem since the iris will reflect the scene in front of the subject. Such reflection is then detected by Viola-Jones detection algorithm. The algorithm will then give </w:t>
-      </w:r>
-      <w:proofErr w:type="gramStart"/>
-      <w:r>
-        <w:t>a bad</w:t>
-      </w:r>
-      <w:proofErr w:type="gramEnd"/>
-      <w:r>
-        <w:t xml:space="preserve"> region detection.</w:t>
+        <w:t>igure 1). Using a high quality mode in our Logitech Quickcam Orbit AF, we can get a really high resolution of the eye. In the image on the right, the user holds the camera as close to the eye as possible and still get the eye in focused. This creates a problem since the iris will reflect the scene in front of the subject. Such reflection is then detected by Viola-Jones detection algorithm. The algorithm will then give a bad region detection.</w:t>
       </w:r>
     </w:p>
     <w:p>
@@ -2820,15 +2513,7 @@
         <w:jc w:val="both"/>
       </w:pPr>
       <w:r>
-        <w:t>We can use the information reflected from the iris for other purposes. (</w:t>
-      </w:r>
-      <w:proofErr w:type="gramStart"/>
-      <w:r>
-        <w:t>quote</w:t>
-      </w:r>
-      <w:proofErr w:type="gramEnd"/>
-      <w:r>
-        <w:t xml:space="preserve"> that paper) One can use artificial light in order to get information (i.e. artificial known lighting arrangements). Then we can use this information to detect the gaze of the user assuming that the light fixture does not move in space.</w:t>
+        <w:t>We can use the information reflected from the iris for other purposes. (quote that paper) One can use artificial light in order to get information (i.e. artificial known lighting arrangements). Then we can use this information to detect the gaze of the user assuming that the light fixture does not move in space.</w:t>
       </w:r>
     </w:p>
     <w:p>
@@ -2911,71 +2596,23 @@
           <w:b/>
           <w:lang w:eastAsia="zh-CN"/>
         </w:rPr>
-        <w:t xml:space="preserve">Michael Fang, </w:t>
-      </w:r>
-      <w:proofErr w:type="spellStart"/>
+        <w:t>Michael Fang, Homa Niktab</w:t>
+      </w:r>
       <w:r>
         <w:rPr>
           <w:rFonts w:hint="eastAsia"/>
           <w:b/>
-          <w:lang w:eastAsia="zh-CN"/>
-        </w:rPr>
-        <w:t>Homa</w:t>
-      </w:r>
-      <w:proofErr w:type="spellEnd"/>
+        </w:rPr>
+        <w:t xml:space="preserve"> and </w:t>
+      </w:r>
       <w:r>
         <w:rPr>
           <w:rFonts w:hint="eastAsia"/>
           <w:b/>
           <w:lang w:eastAsia="zh-CN"/>
         </w:rPr>
-        <w:t xml:space="preserve"> </w:t>
-      </w:r>
-      <w:proofErr w:type="spellStart"/>
-      <w:r>
-        <w:rPr>
-          <w:rFonts w:hint="eastAsia"/>
-          <w:b/>
-          <w:lang w:eastAsia="zh-CN"/>
-        </w:rPr>
-        <w:t>Niktab</w:t>
-      </w:r>
-      <w:proofErr w:type="spellEnd"/>
-      <w:r>
-        <w:rPr>
-          <w:rFonts w:hint="eastAsia"/>
-          <w:b/>
-        </w:rPr>
-        <w:t xml:space="preserve"> and </w:t>
-      </w:r>
-      <w:proofErr w:type="spellStart"/>
-      <w:r>
-        <w:rPr>
-          <w:rFonts w:hint="eastAsia"/>
-          <w:b/>
-          <w:lang w:eastAsia="zh-CN"/>
-        </w:rPr>
-        <w:t>Danil</w:t>
-      </w:r>
-      <w:proofErr w:type="spellEnd"/>
-      <w:r>
-        <w:rPr>
-          <w:rFonts w:hint="eastAsia"/>
-          <w:b/>
-          <w:lang w:eastAsia="zh-CN"/>
-        </w:rPr>
-        <w:t xml:space="preserve"> </w:t>
-      </w:r>
-      <w:proofErr w:type="spellStart"/>
-      <w:r>
-        <w:rPr>
-          <w:rFonts w:hint="eastAsia"/>
-          <w:b/>
-          <w:lang w:eastAsia="zh-CN"/>
-        </w:rPr>
-        <w:t>Safin</w:t>
-      </w:r>
-      <w:proofErr w:type="spellEnd"/>
+        <w:t>Danil Safin</w:t>
+      </w:r>
     </w:p>
     <w:p>
       <w:pPr>
@@ -3361,23 +2998,7 @@
           <w:rFonts w:hint="eastAsia"/>
           <w:lang w:eastAsia="zh-CN"/>
         </w:rPr>
-        <w:t xml:space="preserve">Assume that the continuous surface takes the form of two variable polynomial of some </w:t>
-      </w:r>
-      <w:proofErr w:type="gramStart"/>
-      <w:r>
-        <w:rPr>
-          <w:rFonts w:hint="eastAsia"/>
-          <w:lang w:eastAsia="zh-CN"/>
-        </w:rPr>
-        <w:t>degree,</w:t>
-      </w:r>
-      <w:proofErr w:type="gramEnd"/>
-      <w:r>
-        <w:rPr>
-          <w:rFonts w:hint="eastAsia"/>
-          <w:lang w:eastAsia="zh-CN"/>
-        </w:rPr>
-        <w:t xml:space="preserve"> a surprising fact is that the polynomial coefficients can be computed with a linear filter</w:t>
+        <w:t>Assume that the continuous surface takes the form of two variable polynomial of some degree, a surprising fact is that the polynomial coefficients can be computed with a linear filter</w:t>
       </w:r>
       <w:r>
         <w:rPr>
@@ -3405,94 +3026,21 @@
           <w:rFonts w:hint="eastAsia"/>
           <w:lang w:eastAsia="zh-CN"/>
         </w:rPr>
-        <w:t xml:space="preserve"> The </w:t>
-      </w:r>
-      <w:proofErr w:type="spellStart"/>
-      <w:r>
-        <w:rPr>
-          <w:rFonts w:hint="eastAsia"/>
-          <w:lang w:eastAsia="zh-CN"/>
-        </w:rPr>
-        <w:t>Savitzky-Golay</w:t>
-      </w:r>
-      <w:proofErr w:type="spellEnd"/>
-      <w:r>
-        <w:rPr>
-          <w:rFonts w:hint="eastAsia"/>
-          <w:lang w:eastAsia="zh-CN"/>
-        </w:rPr>
-        <w:t xml:space="preserve"> filters are used towards this end.</w:t>
-      </w:r>
-      <w:r>
-        <w:rPr>
-          <w:rFonts w:hint="eastAsia"/>
-          <w:lang w:eastAsia="zh-CN"/>
-        </w:rPr>
-        <w:t xml:space="preserve"> We found two implementations of </w:t>
-      </w:r>
-      <w:proofErr w:type="spellStart"/>
-      <w:r>
-        <w:rPr>
-          <w:rFonts w:hint="eastAsia"/>
-          <w:lang w:eastAsia="zh-CN"/>
-        </w:rPr>
-        <w:t>Savitzky-Golay</w:t>
-      </w:r>
-      <w:proofErr w:type="spellEnd"/>
-      <w:r>
-        <w:rPr>
-          <w:rFonts w:hint="eastAsia"/>
-          <w:lang w:eastAsia="zh-CN"/>
-        </w:rPr>
-        <w:t xml:space="preserve"> filters in MATLAB </w:t>
-      </w:r>
-      <w:r>
-        <w:rPr>
-          <w:rFonts w:hint="eastAsia"/>
-          <w:lang w:eastAsia="zh-CN"/>
-        </w:rPr>
-        <w:t>[</w:t>
-      </w:r>
-      <w:proofErr w:type="spellStart"/>
-      <w:r>
-        <w:rPr>
-          <w:rFonts w:hint="eastAsia"/>
-          <w:lang w:eastAsia="zh-CN"/>
-        </w:rPr>
-        <w:t>Luo</w:t>
-      </w:r>
-      <w:proofErr w:type="spellEnd"/>
-      <w:r>
-        <w:rPr>
-          <w:rFonts w:hint="eastAsia"/>
-          <w:lang w:eastAsia="zh-CN"/>
-        </w:rPr>
-        <w:t xml:space="preserve"> 2005</w:t>
-      </w:r>
-      <w:proofErr w:type="gramStart"/>
-      <w:r>
-        <w:rPr>
-          <w:rFonts w:hint="eastAsia"/>
-          <w:lang w:eastAsia="zh-CN"/>
-        </w:rPr>
-        <w:t>][</w:t>
-      </w:r>
-      <w:proofErr w:type="spellStart"/>
-      <w:proofErr w:type="gramEnd"/>
-      <w:r>
-        <w:rPr>
-          <w:rFonts w:hint="eastAsia"/>
-          <w:lang w:eastAsia="zh-CN"/>
-        </w:rPr>
-        <w:t>Krumm</w:t>
-      </w:r>
-      <w:proofErr w:type="spellEnd"/>
-      <w:r>
-        <w:rPr>
-          <w:rFonts w:hint="eastAsia"/>
-          <w:lang w:eastAsia="zh-CN"/>
-        </w:rPr>
-        <w:t xml:space="preserve"> 2001] </w:t>
+        <w:t xml:space="preserve"> The Savitzky-Golay filters are used towards this end.</w:t>
+      </w:r>
+      <w:r>
+        <w:rPr>
+          <w:rFonts w:hint="eastAsia"/>
+          <w:lang w:eastAsia="zh-CN"/>
+        </w:rPr>
+        <w:t xml:space="preserve"> We found two implementations of Savitzky-Golay filters in MATLAB </w:t>
+      </w:r>
+      <w:r>
+        <w:rPr>
+          <w:rFonts w:hint="eastAsia"/>
+          <w:lang w:eastAsia="zh-CN"/>
+        </w:rPr>
+        <w:t xml:space="preserve">[Luo 2005][Krumm 2001] </w:t>
       </w:r>
       <w:r>
         <w:rPr>
@@ -3507,23 +3055,7 @@
           <w:lang w:eastAsia="zh-CN"/>
         </w:rPr>
         <w:lastRenderedPageBreak/>
-        <w:t xml:space="preserve">using </w:t>
-      </w:r>
-      <w:proofErr w:type="spellStart"/>
-      <w:r>
-        <w:rPr>
-          <w:rFonts w:hint="eastAsia"/>
-          <w:lang w:eastAsia="zh-CN"/>
-        </w:rPr>
-        <w:t>Chebyshev</w:t>
-      </w:r>
-      <w:proofErr w:type="spellEnd"/>
-      <w:r>
-        <w:rPr>
-          <w:rFonts w:hint="eastAsia"/>
-          <w:lang w:eastAsia="zh-CN"/>
-        </w:rPr>
-        <w:t xml:space="preserve"> polynomials</w:t>
+        <w:t>using Chebyshev polynomials</w:t>
       </w:r>
       <w:r>
         <w:rPr>
@@ -3644,7 +3176,7 @@
           <v:shape id="_x0000_i1025" type="#_x0000_t75" style="width:11.25pt;height:9.75pt" o:ole="">
             <v:imagedata r:id="rId14" o:title=""/>
           </v:shape>
-          <o:OLEObject Type="Embed" ProgID="Equation.DSMT4" ShapeID="_x0000_i1025" DrawAspect="Content" ObjectID="_1322365155" r:id="rId15"/>
+          <o:OLEObject Type="Embed" ProgID="Equation.DSMT4" ShapeID="_x0000_i1025" DrawAspect="Content" ObjectID="_1322354344" r:id="rId15"/>
         </w:object>
       </w:r>
       <w:r>
@@ -3934,23 +3466,7 @@
           <w:rFonts w:hint="eastAsia"/>
           <w:lang w:eastAsia="zh-CN"/>
         </w:rPr>
-        <w:t xml:space="preserve">The </w:t>
-      </w:r>
-      <w:proofErr w:type="spellStart"/>
-      <w:r>
-        <w:rPr>
-          <w:rFonts w:hint="eastAsia"/>
-          <w:lang w:eastAsia="zh-CN"/>
-        </w:rPr>
-        <w:t>Savitzky-Golay</w:t>
-      </w:r>
-      <w:proofErr w:type="spellEnd"/>
-      <w:r>
-        <w:rPr>
-          <w:rFonts w:hint="eastAsia"/>
-          <w:lang w:eastAsia="zh-CN"/>
-        </w:rPr>
-        <w:t xml:space="preserve"> filters we used are of size 5 and we assume the polynomials to be up to the second order, hence we have:</w:t>
+        <w:t>The Savitzky-Golay filters we used are of size 5 and we assume the polynomials to be up to the second order, hence we have:</w:t>
       </w:r>
     </w:p>
     <w:p>
@@ -3969,7 +3485,7 @@
           <v:shape id="_x0000_i1026" type="#_x0000_t75" style="width:195.75pt;height:18.75pt" o:ole="">
             <v:imagedata r:id="rId19" o:title=""/>
           </v:shape>
-          <o:OLEObject Type="Embed" ProgID="Equation.DSMT4" ShapeID="_x0000_i1026" DrawAspect="Content" ObjectID="_1322365156" r:id="rId20"/>
+          <o:OLEObject Type="Embed" ProgID="Equation.DSMT4" ShapeID="_x0000_i1026" DrawAspect="Content" ObjectID="_1322354345" r:id="rId20"/>
         </w:object>
       </w:r>
       <w:r>
@@ -4033,7 +3549,7 @@
           <v:shape id="_x0000_i1027" type="#_x0000_t75" style="width:93.75pt;height:30.75pt" o:ole="">
             <v:imagedata r:id="rId21" o:title=""/>
           </v:shape>
-          <o:OLEObject Type="Embed" ProgID="Equation.DSMT4" ShapeID="_x0000_i1027" DrawAspect="Content" ObjectID="_1322365157" r:id="rId22"/>
+          <o:OLEObject Type="Embed" ProgID="Equation.DSMT4" ShapeID="_x0000_i1027" DrawAspect="Content" ObjectID="_1322354346" r:id="rId22"/>
         </w:object>
       </w:r>
       <w:r>
@@ -4052,10 +3568,9 @@
           <v:shape id="_x0000_i1028" type="#_x0000_t75" style="width:48pt;height:33pt" o:ole="">
             <v:imagedata r:id="rId23" o:title=""/>
           </v:shape>
-          <o:OLEObject Type="Embed" ProgID="Equation.DSMT4" ShapeID="_x0000_i1028" DrawAspect="Content" ObjectID="_1322365158" r:id="rId24"/>
+          <o:OLEObject Type="Embed" ProgID="Equation.DSMT4" ShapeID="_x0000_i1028" DrawAspect="Content" ObjectID="_1322354347" r:id="rId24"/>
         </w:object>
       </w:r>
-      <w:proofErr w:type="gramStart"/>
       <w:r>
         <w:rPr>
           <w:rFonts w:hint="eastAsia"/>
@@ -4072,7 +3587,7 @@
           <v:shape id="_x0000_i1029" type="#_x0000_t75" style="width:93.75pt;height:33pt" o:ole="">
             <v:imagedata r:id="rId25" o:title=""/>
           </v:shape>
-          <o:OLEObject Type="Embed" ProgID="Equation.DSMT4" ShapeID="_x0000_i1029" DrawAspect="Content" ObjectID="_1322365159" r:id="rId26"/>
+          <o:OLEObject Type="Embed" ProgID="Equation.DSMT4" ShapeID="_x0000_i1029" DrawAspect="Content" ObjectID="_1322354348" r:id="rId26"/>
         </w:object>
       </w:r>
       <w:r>
@@ -4091,7 +3606,7 @@
           <v:shape id="_x0000_i1030" type="#_x0000_t75" style="width:48pt;height:35.25pt" o:ole="">
             <v:imagedata r:id="rId27" o:title=""/>
           </v:shape>
-          <o:OLEObject Type="Embed" ProgID="Equation.DSMT4" ShapeID="_x0000_i1030" DrawAspect="Content" ObjectID="_1322365160" r:id="rId28"/>
+          <o:OLEObject Type="Embed" ProgID="Equation.DSMT4" ShapeID="_x0000_i1030" DrawAspect="Content" ObjectID="_1322354349" r:id="rId28"/>
         </w:object>
       </w:r>
       <w:r>
@@ -4101,7 +3616,6 @@
         </w:rPr>
         <w:t>,</w:t>
       </w:r>
-      <w:proofErr w:type="gramEnd"/>
       <w:r>
         <w:rPr>
           <w:position w:val="-28"/>
@@ -4111,7 +3625,7 @@
           <v:shape id="_x0000_i1031" type="#_x0000_t75" style="width:42pt;height:35.25pt" o:ole="">
             <v:imagedata r:id="rId29" o:title=""/>
           </v:shape>
-          <o:OLEObject Type="Embed" ProgID="Equation.DSMT4" ShapeID="_x0000_i1031" DrawAspect="Content" ObjectID="_1322365161" r:id="rId30"/>
+          <o:OLEObject Type="Embed" ProgID="Equation.DSMT4" ShapeID="_x0000_i1031" DrawAspect="Content" ObjectID="_1322354350" r:id="rId30"/>
         </w:object>
       </w:r>
       <w:r>
@@ -4127,7 +3641,6 @@
       <w:pPr>
         <w:jc w:val="both"/>
         <w:rPr>
-          <w:rFonts w:hint="eastAsia"/>
           <w:lang w:eastAsia="zh-CN"/>
         </w:rPr>
       </w:pPr>
@@ -4147,7 +3660,7 @@
           <v:shape id="_x0000_i1032" type="#_x0000_t75" style="width:9pt;height:9.75pt" o:ole="">
             <v:imagedata r:id="rId31" o:title=""/>
           </v:shape>
-          <o:OLEObject Type="Embed" ProgID="Equation.DSMT4" ShapeID="_x0000_i1032" DrawAspect="Content" ObjectID="_1322365162" r:id="rId32"/>
+          <o:OLEObject Type="Embed" ProgID="Equation.DSMT4" ShapeID="_x0000_i1032" DrawAspect="Content" ObjectID="_1322354351" r:id="rId32"/>
         </w:object>
       </w:r>
       <w:r>
@@ -4166,7 +3679,7 @@
           <v:shape id="_x0000_i1033" type="#_x0000_t75" style="width:9.75pt;height:12pt" o:ole="">
             <v:imagedata r:id="rId33" o:title=""/>
           </v:shape>
-          <o:OLEObject Type="Embed" ProgID="Equation.DSMT4" ShapeID="_x0000_i1033" DrawAspect="Content" ObjectID="_1322365163" r:id="rId34"/>
+          <o:OLEObject Type="Embed" ProgID="Equation.DSMT4" ShapeID="_x0000_i1033" DrawAspect="Content" ObjectID="_1322354352" r:id="rId34"/>
         </w:object>
       </w:r>
       <w:r>
@@ -4206,7 +3719,7 @@
           <v:shape id="_x0000_i1034" type="#_x0000_t75" style="width:17.25pt;height:18pt" o:ole="">
             <v:imagedata r:id="rId35" o:title=""/>
           </v:shape>
-          <o:OLEObject Type="Embed" ProgID="Equation.DSMT4" ShapeID="_x0000_i1034" DrawAspect="Content" ObjectID="_1322365164" r:id="rId36"/>
+          <o:OLEObject Type="Embed" ProgID="Equation.DSMT4" ShapeID="_x0000_i1034" DrawAspect="Content" ObjectID="_1322354353" r:id="rId36"/>
         </w:object>
       </w:r>
       <w:r>
@@ -4273,7 +3786,6 @@
             <w:pPr>
               <w:jc w:val="center"/>
               <w:rPr>
-                <w:rFonts w:hint="eastAsia"/>
                 <w:lang w:eastAsia="zh-CN"/>
               </w:rPr>
             </w:pPr>
@@ -4341,7 +3853,6 @@
             <w:pPr>
               <w:jc w:val="center"/>
               <w:rPr>
-                <w:rFonts w:hint="eastAsia"/>
                 <w:lang w:eastAsia="zh-CN"/>
               </w:rPr>
             </w:pPr>
@@ -4408,7 +3919,6 @@
             <w:pPr>
               <w:jc w:val="center"/>
               <w:rPr>
-                <w:rFonts w:hint="eastAsia"/>
                 <w:lang w:eastAsia="zh-CN"/>
               </w:rPr>
             </w:pPr>
@@ -4475,7 +3985,6 @@
             <w:pPr>
               <w:jc w:val="center"/>
               <w:rPr>
-                <w:rFonts w:hint="eastAsia"/>
                 <w:lang w:eastAsia="zh-CN"/>
               </w:rPr>
             </w:pPr>
@@ -4542,7 +4051,6 @@
             <w:pPr>
               <w:jc w:val="center"/>
               <w:rPr>
-                <w:rFonts w:hint="eastAsia"/>
                 <w:lang w:eastAsia="zh-CN"/>
               </w:rPr>
             </w:pPr>
@@ -4611,7 +4119,6 @@
             <w:pPr>
               <w:jc w:val="center"/>
               <w:rPr>
-                <w:rFonts w:hint="eastAsia"/>
                 <w:lang w:eastAsia="zh-CN"/>
               </w:rPr>
             </w:pPr>
@@ -4624,7 +4131,7 @@
                 <v:shape id="_x0000_i1035" type="#_x0000_t75" style="width:45.75pt;height:18pt" o:ole="">
                   <v:imagedata r:id="rId42" o:title=""/>
                 </v:shape>
-                <o:OLEObject Type="Embed" ProgID="Equation.DSMT4" ShapeID="_x0000_i1035" DrawAspect="Content" ObjectID="_1322365165" r:id="rId43"/>
+                <o:OLEObject Type="Embed" ProgID="Equation.DSMT4" ShapeID="_x0000_i1035" DrawAspect="Content" ObjectID="_1322354354" r:id="rId43"/>
               </w:object>
             </w:r>
           </w:p>
@@ -4638,7 +4145,6 @@
             <w:pPr>
               <w:jc w:val="center"/>
               <w:rPr>
-                <w:rFonts w:hint="eastAsia"/>
                 <w:lang w:eastAsia="zh-CN"/>
               </w:rPr>
             </w:pPr>
@@ -4651,7 +4157,7 @@
                 <v:shape id="_x0000_i1036" type="#_x0000_t75" style="width:47.25pt;height:18pt" o:ole="">
                   <v:imagedata r:id="rId44" o:title=""/>
                 </v:shape>
-                <o:OLEObject Type="Embed" ProgID="Equation.DSMT4" ShapeID="_x0000_i1036" DrawAspect="Content" ObjectID="_1322365166" r:id="rId45"/>
+                <o:OLEObject Type="Embed" ProgID="Equation.DSMT4" ShapeID="_x0000_i1036" DrawAspect="Content" ObjectID="_1322354355" r:id="rId45"/>
               </w:object>
             </w:r>
           </w:p>
@@ -4665,7 +4171,6 @@
             <w:pPr>
               <w:jc w:val="center"/>
               <w:rPr>
-                <w:rFonts w:hint="eastAsia"/>
                 <w:lang w:eastAsia="zh-CN"/>
               </w:rPr>
             </w:pPr>
@@ -4678,7 +4183,7 @@
                 <v:shape id="_x0000_i1037" type="#_x0000_t75" style="width:45.75pt;height:18pt" o:ole="">
                   <v:imagedata r:id="rId46" o:title=""/>
                 </v:shape>
-                <o:OLEObject Type="Embed" ProgID="Equation.DSMT4" ShapeID="_x0000_i1037" DrawAspect="Content" ObjectID="_1322365167" r:id="rId47"/>
+                <o:OLEObject Type="Embed" ProgID="Equation.DSMT4" ShapeID="_x0000_i1037" DrawAspect="Content" ObjectID="_1322354356" r:id="rId47"/>
               </w:object>
             </w:r>
           </w:p>
@@ -4692,7 +4197,6 @@
             <w:pPr>
               <w:jc w:val="center"/>
               <w:rPr>
-                <w:rFonts w:hint="eastAsia"/>
                 <w:lang w:eastAsia="zh-CN"/>
               </w:rPr>
             </w:pPr>
@@ -4705,7 +4209,7 @@
                 <v:shape id="_x0000_i1038" type="#_x0000_t75" style="width:45pt;height:18pt" o:ole="">
                   <v:imagedata r:id="rId48" o:title=""/>
                 </v:shape>
-                <o:OLEObject Type="Embed" ProgID="Equation.DSMT4" ShapeID="_x0000_i1038" DrawAspect="Content" ObjectID="_1322365168" r:id="rId49"/>
+                <o:OLEObject Type="Embed" ProgID="Equation.DSMT4" ShapeID="_x0000_i1038" DrawAspect="Content" ObjectID="_1322354357" r:id="rId49"/>
               </w:object>
             </w:r>
           </w:p>
@@ -4719,7 +4223,6 @@
             <w:pPr>
               <w:jc w:val="center"/>
               <w:rPr>
-                <w:rFonts w:hint="eastAsia"/>
                 <w:lang w:eastAsia="zh-CN"/>
               </w:rPr>
             </w:pPr>
@@ -4732,7 +4235,7 @@
                 <v:shape id="_x0000_i1039" type="#_x0000_t75" style="width:47.25pt;height:18pt" o:ole="">
                   <v:imagedata r:id="rId50" o:title=""/>
                 </v:shape>
-                <o:OLEObject Type="Embed" ProgID="Equation.DSMT4" ShapeID="_x0000_i1039" DrawAspect="Content" ObjectID="_1322365169" r:id="rId51"/>
+                <o:OLEObject Type="Embed" ProgID="Equation.DSMT4" ShapeID="_x0000_i1039" DrawAspect="Content" ObjectID="_1322354358" r:id="rId51"/>
               </w:object>
             </w:r>
           </w:p>
@@ -4743,7 +4246,6 @@
       <w:pPr>
         <w:jc w:val="center"/>
         <w:rPr>
-          <w:rFonts w:hint="eastAsia"/>
           <w:b/>
           <w:lang w:eastAsia="zh-CN"/>
         </w:rPr>
@@ -4761,7 +4263,6 @@
       <w:pPr>
         <w:jc w:val="both"/>
         <w:rPr>
-          <w:rFonts w:hint="eastAsia"/>
           <w:lang w:eastAsia="zh-CN"/>
         </w:rPr>
       </w:pPr>
@@ -4819,7 +4320,6 @@
       <w:pPr>
         <w:jc w:val="center"/>
         <w:rPr>
-          <w:rFonts w:hint="eastAsia"/>
           <w:lang w:eastAsia="zh-CN"/>
         </w:rPr>
       </w:pPr>
@@ -4880,7 +4380,6 @@
       <w:pPr>
         <w:jc w:val="center"/>
         <w:rPr>
-          <w:rFonts w:hint="eastAsia"/>
           <w:b/>
           <w:lang w:eastAsia="zh-CN"/>
         </w:rPr>
@@ -4906,7 +4405,6 @@
       <w:pPr>
         <w:jc w:val="both"/>
         <w:rPr>
-          <w:rFonts w:hint="eastAsia"/>
           <w:lang w:eastAsia="zh-CN"/>
         </w:rPr>
       </w:pPr>
@@ -4922,7 +4420,6 @@
       <w:pPr>
         <w:jc w:val="center"/>
         <w:rPr>
-          <w:rFonts w:hint="eastAsia"/>
           <w:lang w:eastAsia="zh-CN"/>
         </w:rPr>
       </w:pPr>
@@ -4984,7 +4481,6 @@
       <w:pPr>
         <w:jc w:val="center"/>
         <w:rPr>
-          <w:rFonts w:hint="eastAsia"/>
           <w:b/>
           <w:lang w:eastAsia="zh-CN"/>
         </w:rPr>
@@ -5017,7 +4513,6 @@
       <w:pPr>
         <w:jc w:val="both"/>
         <w:rPr>
-          <w:rFonts w:hint="eastAsia"/>
           <w:lang w:eastAsia="zh-CN"/>
         </w:rPr>
       </w:pPr>
@@ -5092,7 +4587,7 @@
           <v:shape id="_x0000_i1040" type="#_x0000_t75" style="width:33pt;height:15pt" o:ole="">
             <v:imagedata r:id="rId54" o:title=""/>
           </v:shape>
-          <o:OLEObject Type="Embed" ProgID="Equation.DSMT4" ShapeID="_x0000_i1040" DrawAspect="Content" ObjectID="_1322365170" r:id="rId55"/>
+          <o:OLEObject Type="Embed" ProgID="Equation.DSMT4" ShapeID="_x0000_i1040" DrawAspect="Content" ObjectID="_1322354359" r:id="rId55"/>
         </w:object>
       </w:r>
       <w:r>
@@ -5107,7 +4602,6 @@
       <w:pPr>
         <w:jc w:val="right"/>
         <w:rPr>
-          <w:rFonts w:hint="eastAsia"/>
           <w:lang w:eastAsia="zh-CN"/>
         </w:rPr>
       </w:pPr>
@@ -5120,7 +4614,7 @@
           <v:shape id="_x0000_i1041" type="#_x0000_t75" style="width:147.75pt;height:69.75pt" o:ole="">
             <v:imagedata r:id="rId56" o:title=""/>
           </v:shape>
-          <o:OLEObject Type="Embed" ProgID="Equation.DSMT4" ShapeID="_x0000_i1041" DrawAspect="Content" ObjectID="_1322365171" r:id="rId57"/>
+          <o:OLEObject Type="Embed" ProgID="Equation.DSMT4" ShapeID="_x0000_i1041" DrawAspect="Content" ObjectID="_1322354360" r:id="rId57"/>
         </w:object>
       </w:r>
       <w:r>
@@ -5164,32 +4658,15 @@
       <w:pPr>
         <w:jc w:val="both"/>
         <w:rPr>
-          <w:rFonts w:hint="eastAsia"/>
-          <w:lang w:eastAsia="zh-CN"/>
-        </w:rPr>
-      </w:pPr>
-      <w:r>
-        <w:rPr>
-          <w:rFonts w:hint="eastAsia"/>
-          <w:lang w:eastAsia="zh-CN"/>
-        </w:rPr>
-        <w:t xml:space="preserve">Applying </w:t>
-      </w:r>
-      <w:proofErr w:type="spellStart"/>
-      <w:r>
-        <w:rPr>
-          <w:rFonts w:hint="eastAsia"/>
-          <w:lang w:eastAsia="zh-CN"/>
-        </w:rPr>
-        <w:t>Eigenvalue</w:t>
-      </w:r>
-      <w:proofErr w:type="spellEnd"/>
-      <w:r>
-        <w:rPr>
-          <w:rFonts w:hint="eastAsia"/>
-          <w:lang w:eastAsia="zh-CN"/>
-        </w:rPr>
-        <w:t xml:space="preserve"> decompositio</w:t>
+          <w:lang w:eastAsia="zh-CN"/>
+        </w:rPr>
+      </w:pPr>
+      <w:r>
+        <w:rPr>
+          <w:rFonts w:hint="eastAsia"/>
+          <w:lang w:eastAsia="zh-CN"/>
+        </w:rPr>
+        <w:t>Applying Eigenvalue decompositio</w:t>
       </w:r>
       <w:r>
         <w:rPr>
@@ -5215,7 +4692,7 @@
           <v:shape id="_x0000_i1042" type="#_x0000_t75" style="width:141.75pt;height:18.75pt" o:ole="">
             <v:imagedata r:id="rId58" o:title=""/>
           </v:shape>
-          <o:OLEObject Type="Embed" ProgID="Equation.DSMT4" ShapeID="_x0000_i1042" DrawAspect="Content" ObjectID="_1322365172" r:id="rId59"/>
+          <o:OLEObject Type="Embed" ProgID="Equation.DSMT4" ShapeID="_x0000_i1042" DrawAspect="Content" ObjectID="_1322354361" r:id="rId59"/>
         </w:object>
       </w:r>
       <w:r>
@@ -5273,11 +4750,9 @@
       <w:pPr>
         <w:jc w:val="both"/>
         <w:rPr>
-          <w:rFonts w:hint="eastAsia"/>
-          <w:lang w:eastAsia="zh-CN"/>
-        </w:rPr>
-      </w:pPr>
-      <w:proofErr w:type="gramStart"/>
+          <w:lang w:eastAsia="zh-CN"/>
+        </w:rPr>
+      </w:pPr>
       <w:r>
         <w:rPr>
           <w:rFonts w:hint="eastAsia"/>
@@ -5285,7 +4760,6 @@
         </w:rPr>
         <w:t>where</w:t>
       </w:r>
-      <w:proofErr w:type="gramEnd"/>
       <w:r>
         <w:rPr>
           <w:position w:val="-12"/>
@@ -5295,7 +4769,7 @@
           <v:shape id="_x0000_i1043" type="#_x0000_t75" style="width:11.25pt;height:18pt" o:ole="">
             <v:imagedata r:id="rId60" o:title=""/>
           </v:shape>
-          <o:OLEObject Type="Embed" ProgID="Equation.DSMT4" ShapeID="_x0000_i1043" DrawAspect="Content" ObjectID="_1322365173" r:id="rId61"/>
+          <o:OLEObject Type="Embed" ProgID="Equation.DSMT4" ShapeID="_x0000_i1043" DrawAspect="Content" ObjectID="_1322354362" r:id="rId61"/>
         </w:object>
       </w:r>
       <w:r>
@@ -5314,7 +4788,7 @@
           <v:shape id="_x0000_i1044" type="#_x0000_t75" style="width:12pt;height:18pt" o:ole="">
             <v:imagedata r:id="rId62" o:title=""/>
           </v:shape>
-          <o:OLEObject Type="Embed" ProgID="Equation.DSMT4" ShapeID="_x0000_i1044" DrawAspect="Content" ObjectID="_1322365174" r:id="rId63"/>
+          <o:OLEObject Type="Embed" ProgID="Equation.DSMT4" ShapeID="_x0000_i1044" DrawAspect="Content" ObjectID="_1322354363" r:id="rId63"/>
         </w:object>
       </w:r>
       <w:r>
@@ -5322,23 +4796,7 @@
           <w:rFonts w:hint="eastAsia"/>
           <w:lang w:eastAsia="zh-CN"/>
         </w:rPr>
-        <w:t xml:space="preserve">are the </w:t>
-      </w:r>
-      <w:proofErr w:type="spellStart"/>
-      <w:r>
-        <w:rPr>
-          <w:rFonts w:hint="eastAsia"/>
-          <w:lang w:eastAsia="zh-CN"/>
-        </w:rPr>
-        <w:t>Eigenvalues</w:t>
-      </w:r>
-      <w:proofErr w:type="spellEnd"/>
-      <w:r>
-        <w:rPr>
-          <w:rFonts w:hint="eastAsia"/>
-          <w:lang w:eastAsia="zh-CN"/>
-        </w:rPr>
-        <w:t xml:space="preserve"> and</w:t>
+        <w:t>are the Eigenvalues and</w:t>
       </w:r>
       <w:r>
         <w:rPr>
@@ -5349,7 +4807,7 @@
           <v:shape id="_x0000_i1045" type="#_x0000_t75" style="width:12pt;height:18pt" o:ole="">
             <v:imagedata r:id="rId64" o:title=""/>
           </v:shape>
-          <o:OLEObject Type="Embed" ProgID="Equation.DSMT4" ShapeID="_x0000_i1045" DrawAspect="Content" ObjectID="_1322365175" r:id="rId65"/>
+          <o:OLEObject Type="Embed" ProgID="Equation.DSMT4" ShapeID="_x0000_i1045" DrawAspect="Content" ObjectID="_1322354364" r:id="rId65"/>
         </w:object>
       </w:r>
       <w:r>
@@ -5368,7 +4826,7 @@
           <v:shape id="_x0000_i1046" type="#_x0000_t75" style="width:12pt;height:18pt" o:ole="">
             <v:imagedata r:id="rId66" o:title=""/>
           </v:shape>
-          <o:OLEObject Type="Embed" ProgID="Equation.DSMT4" ShapeID="_x0000_i1046" DrawAspect="Content" ObjectID="_1322365176" r:id="rId67"/>
+          <o:OLEObject Type="Embed" ProgID="Equation.DSMT4" ShapeID="_x0000_i1046" DrawAspect="Content" ObjectID="_1322354365" r:id="rId67"/>
         </w:object>
       </w:r>
       <w:r>
@@ -5394,7 +4852,7 @@
           <v:shape id="_x0000_i1047" type="#_x0000_t75" style="width:15.75pt;height:15pt" o:ole="">
             <v:imagedata r:id="rId68" o:title=""/>
           </v:shape>
-          <o:OLEObject Type="Embed" ProgID="Equation.DSMT4" ShapeID="_x0000_i1047" DrawAspect="Content" ObjectID="_1322365177" r:id="rId69"/>
+          <o:OLEObject Type="Embed" ProgID="Equation.DSMT4" ShapeID="_x0000_i1047" DrawAspect="Content" ObjectID="_1322354366" r:id="rId69"/>
         </w:object>
       </w:r>
       <w:r>
@@ -5409,7 +4867,6 @@
       <w:pPr>
         <w:jc w:val="right"/>
         <w:rPr>
-          <w:rFonts w:hint="eastAsia"/>
           <w:lang w:eastAsia="zh-CN"/>
         </w:rPr>
       </w:pPr>
@@ -5422,7 +4879,7 @@
           <v:shape id="_x0000_i1048" type="#_x0000_t75" style="width:96pt;height:66pt" o:ole="">
             <v:imagedata r:id="rId70" o:title=""/>
           </v:shape>
-          <o:OLEObject Type="Embed" ProgID="Equation.DSMT4" ShapeID="_x0000_i1048" DrawAspect="Content" ObjectID="_1322365178" r:id="rId71"/>
+          <o:OLEObject Type="Embed" ProgID="Equation.DSMT4" ShapeID="_x0000_i1048" DrawAspect="Content" ObjectID="_1322354367" r:id="rId71"/>
         </w:object>
       </w:r>
       <w:r>
@@ -5473,7 +4930,6 @@
       <w:pPr>
         <w:jc w:val="both"/>
         <w:rPr>
-          <w:rFonts w:hint="eastAsia"/>
           <w:lang w:eastAsia="zh-CN"/>
         </w:rPr>
       </w:pPr>
@@ -5483,23 +4939,7 @@
           <w:lang w:eastAsia="zh-CN"/>
         </w:rPr>
         <w:lastRenderedPageBreak/>
-        <w:t>According to [</w:t>
-      </w:r>
-      <w:proofErr w:type="spellStart"/>
-      <w:r>
-        <w:rPr>
-          <w:rFonts w:hint="eastAsia"/>
-          <w:lang w:eastAsia="zh-CN"/>
-        </w:rPr>
-        <w:t>Haralick</w:t>
-      </w:r>
-      <w:proofErr w:type="spellEnd"/>
-      <w:r>
-        <w:rPr>
-          <w:rFonts w:hint="eastAsia"/>
-          <w:lang w:eastAsia="zh-CN"/>
-        </w:rPr>
-        <w:t xml:space="preserve"> et al. 1983], </w:t>
+        <w:t xml:space="preserve">According to [Haralick et al. 1983], </w:t>
       </w:r>
       <w:r>
         <w:rPr>
@@ -5762,23 +5202,7 @@
           <w:rFonts w:hint="eastAsia"/>
           <w:lang w:eastAsia="zh-CN"/>
         </w:rPr>
-        <w:t xml:space="preserve"> [Trier et al. 1995; Wang and </w:t>
-      </w:r>
-      <w:proofErr w:type="spellStart"/>
-      <w:r>
-        <w:rPr>
-          <w:rFonts w:hint="eastAsia"/>
-          <w:lang w:eastAsia="zh-CN"/>
-        </w:rPr>
-        <w:t>Pavlidis</w:t>
-      </w:r>
-      <w:proofErr w:type="spellEnd"/>
-      <w:r>
-        <w:rPr>
-          <w:rFonts w:hint="eastAsia"/>
-          <w:lang w:eastAsia="zh-CN"/>
-        </w:rPr>
-        <w:t xml:space="preserve"> 1993] </w:t>
+        <w:t xml:space="preserve"> [Trier et al. 1995; Wang and Pavlidis 1993] </w:t>
       </w:r>
       <w:r>
         <w:rPr>
@@ -5922,7 +5346,7 @@
     </w:p>
     <w:tbl>
       <w:tblPr>
-        <w:tblStyle w:val="LightList"/>
+        <w:tblStyle w:val="LightList1"/>
         <w:tblW w:w="5000" w:type="pct"/>
         <w:tblLook w:val="04A0"/>
       </w:tblPr>
@@ -5944,7 +5368,6 @@
             <w:pPr>
               <w:jc w:val="center"/>
               <w:rPr>
-                <w:rFonts w:hint="eastAsia"/>
                 <w:lang w:eastAsia="zh-CN"/>
               </w:rPr>
             </w:pPr>
@@ -5967,7 +5390,6 @@
               <w:jc w:val="center"/>
               <w:cnfStyle w:val="100000000000"/>
               <w:rPr>
-                <w:rFonts w:hint="eastAsia"/>
                 <w:lang w:eastAsia="zh-CN"/>
               </w:rPr>
             </w:pPr>
@@ -5995,7 +5417,6 @@
             <w:pPr>
               <w:jc w:val="center"/>
               <w:rPr>
-                <w:rFonts w:hint="eastAsia"/>
                 <w:lang w:eastAsia="zh-CN"/>
               </w:rPr>
             </w:pPr>
@@ -6022,7 +5443,6 @@
               </w:numPr>
               <w:cnfStyle w:val="000000100000"/>
               <w:rPr>
-                <w:rFonts w:hint="eastAsia"/>
                 <w:lang w:eastAsia="zh-CN"/>
               </w:rPr>
             </w:pPr>
@@ -6035,7 +5455,7 @@
                 <v:shape id="_x0000_i1049" type="#_x0000_t75" style="width:63.75pt;height:15pt" o:ole="">
                   <v:imagedata r:id="rId72" o:title=""/>
                 </v:shape>
-                <o:OLEObject Type="Embed" ProgID="Equation.DSMT4" ShapeID="_x0000_i1049" DrawAspect="Content" ObjectID="_1322365179" r:id="rId73"/>
+                <o:OLEObject Type="Embed" ProgID="Equation.DSMT4" ShapeID="_x0000_i1049" DrawAspect="Content" ObjectID="_1322354368" r:id="rId73"/>
               </w:object>
             </w:r>
             <w:r>
@@ -6054,7 +5474,7 @@
                 <v:shape id="_x0000_i1050" type="#_x0000_t75" style="width:27.75pt;height:18pt" o:ole="">
                   <v:imagedata r:id="rId74" o:title=""/>
                 </v:shape>
-                <o:OLEObject Type="Embed" ProgID="Equation.DSMT4" ShapeID="_x0000_i1050" DrawAspect="Content" ObjectID="_1322365180" r:id="rId75"/>
+                <o:OLEObject Type="Embed" ProgID="Equation.DSMT4" ShapeID="_x0000_i1050" DrawAspect="Content" ObjectID="_1322354369" r:id="rId75"/>
               </w:object>
             </w:r>
             <w:r>
@@ -6073,7 +5493,7 @@
                 <v:shape id="_x0000_i1051" type="#_x0000_t75" style="width:29.25pt;height:18pt" o:ole="">
                   <v:imagedata r:id="rId76" o:title=""/>
                 </v:shape>
-                <o:OLEObject Type="Embed" ProgID="Equation.DSMT4" ShapeID="_x0000_i1051" DrawAspect="Content" ObjectID="_1322365181" r:id="rId77"/>
+                <o:OLEObject Type="Embed" ProgID="Equation.DSMT4" ShapeID="_x0000_i1051" DrawAspect="Content" ObjectID="_1322354370" r:id="rId77"/>
               </w:object>
             </w:r>
           </w:p>
@@ -6090,7 +5510,6 @@
             <w:pPr>
               <w:jc w:val="center"/>
               <w:rPr>
-                <w:rFonts w:hint="eastAsia"/>
                 <w:lang w:eastAsia="zh-CN"/>
               </w:rPr>
             </w:pPr>
@@ -6117,7 +5536,6 @@
               </w:numPr>
               <w:cnfStyle w:val="000000000000"/>
               <w:rPr>
-                <w:rFonts w:hint="eastAsia"/>
                 <w:lang w:eastAsia="zh-CN"/>
               </w:rPr>
             </w:pPr>
@@ -6130,7 +5548,7 @@
                 <v:shape id="_x0000_i1052" type="#_x0000_t75" style="width:63.75pt;height:15pt" o:ole="">
                   <v:imagedata r:id="rId78" o:title=""/>
                 </v:shape>
-                <o:OLEObject Type="Embed" ProgID="Equation.DSMT4" ShapeID="_x0000_i1052" DrawAspect="Content" ObjectID="_1322365182" r:id="rId79"/>
+                <o:OLEObject Type="Embed" ProgID="Equation.DSMT4" ShapeID="_x0000_i1052" DrawAspect="Content" ObjectID="_1322354371" r:id="rId79"/>
               </w:object>
             </w:r>
             <w:r>
@@ -6149,7 +5567,7 @@
                 <v:shape id="_x0000_i1053" type="#_x0000_t75" style="width:29.25pt;height:18pt" o:ole="">
                   <v:imagedata r:id="rId80" o:title=""/>
                 </v:shape>
-                <o:OLEObject Type="Embed" ProgID="Equation.DSMT4" ShapeID="_x0000_i1053" DrawAspect="Content" ObjectID="_1322365183" r:id="rId81"/>
+                <o:OLEObject Type="Embed" ProgID="Equation.DSMT4" ShapeID="_x0000_i1053" DrawAspect="Content" ObjectID="_1322354372" r:id="rId81"/>
               </w:object>
             </w:r>
             <w:r>
@@ -6168,7 +5586,7 @@
                 <v:shape id="_x0000_i1054" type="#_x0000_t75" style="width:30pt;height:18pt" o:ole="">
                   <v:imagedata r:id="rId82" o:title=""/>
                 </v:shape>
-                <o:OLEObject Type="Embed" ProgID="Equation.DSMT4" ShapeID="_x0000_i1054" DrawAspect="Content" ObjectID="_1322365184" r:id="rId83"/>
+                <o:OLEObject Type="Embed" ProgID="Equation.DSMT4" ShapeID="_x0000_i1054" DrawAspect="Content" ObjectID="_1322354373" r:id="rId83"/>
               </w:object>
             </w:r>
           </w:p>
@@ -6188,7 +5606,6 @@
             <w:pPr>
               <w:jc w:val="center"/>
               <w:rPr>
-                <w:rFonts w:hint="eastAsia"/>
                 <w:lang w:eastAsia="zh-CN"/>
               </w:rPr>
             </w:pPr>
@@ -6215,7 +5632,6 @@
               </w:numPr>
               <w:cnfStyle w:val="000000100000"/>
               <w:rPr>
-                <w:rFonts w:hint="eastAsia"/>
                 <w:lang w:eastAsia="zh-CN"/>
               </w:rPr>
             </w:pPr>
@@ -6228,7 +5644,7 @@
                 <v:shape id="_x0000_i1055" type="#_x0000_t75" style="width:63.75pt;height:15pt" o:ole="">
                   <v:imagedata r:id="rId84" o:title=""/>
                 </v:shape>
-                <o:OLEObject Type="Embed" ProgID="Equation.DSMT4" ShapeID="_x0000_i1055" DrawAspect="Content" ObjectID="_1322365185" r:id="rId85"/>
+                <o:OLEObject Type="Embed" ProgID="Equation.DSMT4" ShapeID="_x0000_i1055" DrawAspect="Content" ObjectID="_1322354374" r:id="rId85"/>
               </w:object>
             </w:r>
             <w:r>
@@ -6247,7 +5663,7 @@
                 <v:shape id="_x0000_i1056" type="#_x0000_t75" style="width:27.75pt;height:18pt" o:ole="">
                   <v:imagedata r:id="rId74" o:title=""/>
                 </v:shape>
-                <o:OLEObject Type="Embed" ProgID="Equation.DSMT4" ShapeID="_x0000_i1056" DrawAspect="Content" ObjectID="_1322365186" r:id="rId86"/>
+                <o:OLEObject Type="Embed" ProgID="Equation.DSMT4" ShapeID="_x0000_i1056" DrawAspect="Content" ObjectID="_1322354375" r:id="rId86"/>
               </w:object>
             </w:r>
             <w:r>
@@ -6266,7 +5682,7 @@
                 <v:shape id="_x0000_i1057" type="#_x0000_t75" style="width:69pt;height:18pt" o:ole="">
                   <v:imagedata r:id="rId87" o:title=""/>
                 </v:shape>
-                <o:OLEObject Type="Embed" ProgID="Equation.DSMT4" ShapeID="_x0000_i1057" DrawAspect="Content" ObjectID="_1322365187" r:id="rId88"/>
+                <o:OLEObject Type="Embed" ProgID="Equation.DSMT4" ShapeID="_x0000_i1057" DrawAspect="Content" ObjectID="_1322354376" r:id="rId88"/>
               </w:object>
             </w:r>
           </w:p>
@@ -6279,7 +5695,6 @@
               </w:numPr>
               <w:cnfStyle w:val="000000100000"/>
               <w:rPr>
-                <w:rFonts w:hint="eastAsia"/>
                 <w:lang w:eastAsia="zh-CN"/>
               </w:rPr>
             </w:pPr>
@@ -6292,7 +5707,7 @@
                 <v:shape id="_x0000_i1058" type="#_x0000_t75" style="width:63.75pt;height:15pt" o:ole="">
                   <v:imagedata r:id="rId84" o:title=""/>
                 </v:shape>
-                <o:OLEObject Type="Embed" ProgID="Equation.DSMT4" ShapeID="_x0000_i1058" DrawAspect="Content" ObjectID="_1322365188" r:id="rId89"/>
+                <o:OLEObject Type="Embed" ProgID="Equation.DSMT4" ShapeID="_x0000_i1058" DrawAspect="Content" ObjectID="_1322354377" r:id="rId89"/>
               </w:object>
             </w:r>
             <w:r>
@@ -6311,7 +5726,7 @@
                 <v:shape id="_x0000_i1059" type="#_x0000_t75" style="width:29.25pt;height:18pt" o:ole="">
                   <v:imagedata r:id="rId90" o:title=""/>
                 </v:shape>
-                <o:OLEObject Type="Embed" ProgID="Equation.DSMT4" ShapeID="_x0000_i1059" DrawAspect="Content" ObjectID="_1322365189" r:id="rId91"/>
+                <o:OLEObject Type="Embed" ProgID="Equation.DSMT4" ShapeID="_x0000_i1059" DrawAspect="Content" ObjectID="_1322354378" r:id="rId91"/>
               </w:object>
             </w:r>
             <w:r>
@@ -6330,7 +5745,7 @@
                 <v:shape id="_x0000_i1060" type="#_x0000_t75" style="width:69.75pt;height:18pt" o:ole="">
                   <v:imagedata r:id="rId92" o:title=""/>
                 </v:shape>
-                <o:OLEObject Type="Embed" ProgID="Equation.DSMT4" ShapeID="_x0000_i1060" DrawAspect="Content" ObjectID="_1322365190" r:id="rId93"/>
+                <o:OLEObject Type="Embed" ProgID="Equation.DSMT4" ShapeID="_x0000_i1060" DrawAspect="Content" ObjectID="_1322354379" r:id="rId93"/>
               </w:object>
             </w:r>
           </w:p>
@@ -6343,7 +5758,6 @@
               </w:numPr>
               <w:cnfStyle w:val="000000100000"/>
               <w:rPr>
-                <w:rFonts w:hint="eastAsia"/>
                 <w:lang w:eastAsia="zh-CN"/>
               </w:rPr>
             </w:pPr>
@@ -6353,10 +5767,10 @@
                 <w:lang w:eastAsia="zh-CN"/>
               </w:rPr>
               <w:object w:dxaOrig="1280" w:dyaOrig="300">
-                <v:shape id="_x0000_i1062" type="#_x0000_t75" style="width:63.75pt;height:15pt" o:ole="">
+                <v:shape id="_x0000_i1061" type="#_x0000_t75" style="width:63.75pt;height:15pt" o:ole="">
                   <v:imagedata r:id="rId94" o:title=""/>
                 </v:shape>
-                <o:OLEObject Type="Embed" ProgID="Equation.DSMT4" ShapeID="_x0000_i1062" DrawAspect="Content" ObjectID="_1322365191" r:id="rId95"/>
+                <o:OLEObject Type="Embed" ProgID="Equation.DSMT4" ShapeID="_x0000_i1061" DrawAspect="Content" ObjectID="_1322354380" r:id="rId95"/>
               </w:object>
             </w:r>
             <w:r>
@@ -6372,10 +5786,10 @@
                 <w:lang w:eastAsia="zh-CN"/>
               </w:rPr>
               <w:object w:dxaOrig="560" w:dyaOrig="360">
-                <v:shape id="_x0000_i1061" type="#_x0000_t75" style="width:27.75pt;height:18pt" o:ole="">
+                <v:shape id="_x0000_i1062" type="#_x0000_t75" style="width:27.75pt;height:18pt" o:ole="">
                   <v:imagedata r:id="rId74" o:title=""/>
                 </v:shape>
-                <o:OLEObject Type="Embed" ProgID="Equation.DSMT4" ShapeID="_x0000_i1061" DrawAspect="Content" ObjectID="_1322365192" r:id="rId96"/>
+                <o:OLEObject Type="Embed" ProgID="Equation.DSMT4" ShapeID="_x0000_i1062" DrawAspect="Content" ObjectID="_1322354381" r:id="rId96"/>
               </w:object>
             </w:r>
             <w:r>
@@ -6394,7 +5808,7 @@
                 <v:shape id="_x0000_i1063" type="#_x0000_t75" style="width:30pt;height:18pt" o:ole="">
                   <v:imagedata r:id="rId97" o:title=""/>
                 </v:shape>
-                <o:OLEObject Type="Embed" ProgID="Equation.DSMT4" ShapeID="_x0000_i1063" DrawAspect="Content" ObjectID="_1322365193" r:id="rId98"/>
+                <o:OLEObject Type="Embed" ProgID="Equation.DSMT4" ShapeID="_x0000_i1063" DrawAspect="Content" ObjectID="_1322354382" r:id="rId98"/>
               </w:object>
             </w:r>
           </w:p>
@@ -6407,7 +5821,6 @@
               </w:numPr>
               <w:cnfStyle w:val="000000100000"/>
               <w:rPr>
-                <w:rFonts w:hint="eastAsia"/>
                 <w:lang w:eastAsia="zh-CN"/>
               </w:rPr>
             </w:pPr>
@@ -6420,7 +5833,7 @@
                 <v:shape id="_x0000_i1064" type="#_x0000_t75" style="width:63.75pt;height:15pt" o:ole="">
                   <v:imagedata r:id="rId94" o:title=""/>
                 </v:shape>
-                <o:OLEObject Type="Embed" ProgID="Equation.DSMT4" ShapeID="_x0000_i1064" DrawAspect="Content" ObjectID="_1322365194" r:id="rId99"/>
+                <o:OLEObject Type="Embed" ProgID="Equation.DSMT4" ShapeID="_x0000_i1064" DrawAspect="Content" ObjectID="_1322354383" r:id="rId99"/>
               </w:object>
             </w:r>
             <w:r>
@@ -6439,7 +5852,7 @@
                 <v:shape id="_x0000_i1065" type="#_x0000_t75" style="width:29.25pt;height:18pt" o:ole="">
                   <v:imagedata r:id="rId100" o:title=""/>
                 </v:shape>
-                <o:OLEObject Type="Embed" ProgID="Equation.DSMT4" ShapeID="_x0000_i1065" DrawAspect="Content" ObjectID="_1322365195" r:id="rId101"/>
+                <o:OLEObject Type="Embed" ProgID="Equation.DSMT4" ShapeID="_x0000_i1065" DrawAspect="Content" ObjectID="_1322354384" r:id="rId101"/>
               </w:object>
             </w:r>
             <w:r>
@@ -6458,7 +5871,7 @@
                 <v:shape id="_x0000_i1066" type="#_x0000_t75" style="width:30pt;height:18pt" o:ole="">
                   <v:imagedata r:id="rId102" o:title=""/>
                 </v:shape>
-                <o:OLEObject Type="Embed" ProgID="Equation.DSMT4" ShapeID="_x0000_i1066" DrawAspect="Content" ObjectID="_1322365196" r:id="rId103"/>
+                <o:OLEObject Type="Embed" ProgID="Equation.DSMT4" ShapeID="_x0000_i1066" DrawAspect="Content" ObjectID="_1322354385" r:id="rId103"/>
               </w:object>
             </w:r>
           </w:p>
@@ -6475,7 +5888,6 @@
             <w:pPr>
               <w:jc w:val="center"/>
               <w:rPr>
-                <w:rFonts w:hint="eastAsia"/>
                 <w:lang w:eastAsia="zh-CN"/>
               </w:rPr>
             </w:pPr>
@@ -6502,7 +5914,6 @@
               </w:numPr>
               <w:cnfStyle w:val="000000000000"/>
               <w:rPr>
-                <w:rFonts w:hint="eastAsia"/>
                 <w:lang w:eastAsia="zh-CN"/>
               </w:rPr>
             </w:pPr>
@@ -6515,7 +5926,7 @@
                 <v:shape id="_x0000_i1067" type="#_x0000_t75" style="width:63.75pt;height:15pt" o:ole="">
                   <v:imagedata r:id="rId84" o:title=""/>
                 </v:shape>
-                <o:OLEObject Type="Embed" ProgID="Equation.DSMT4" ShapeID="_x0000_i1067" DrawAspect="Content" ObjectID="_1322365197" r:id="rId104"/>
+                <o:OLEObject Type="Embed" ProgID="Equation.DSMT4" ShapeID="_x0000_i1067" DrawAspect="Content" ObjectID="_1322354386" r:id="rId104"/>
               </w:object>
             </w:r>
             <w:r>
@@ -6531,10 +5942,10 @@
                 <w:lang w:eastAsia="zh-CN"/>
               </w:rPr>
               <w:object w:dxaOrig="580" w:dyaOrig="360">
-                <v:shape id="_x0000_i1075" type="#_x0000_t75" style="width:29.25pt;height:18pt" o:ole="">
+                <v:shape id="_x0000_i1068" type="#_x0000_t75" style="width:29.25pt;height:18pt" o:ole="">
                   <v:imagedata r:id="rId105" o:title=""/>
                 </v:shape>
-                <o:OLEObject Type="Embed" ProgID="Equation.DSMT4" ShapeID="_x0000_i1075" DrawAspect="Content" ObjectID="_1322365198" r:id="rId106"/>
+                <o:OLEObject Type="Embed" ProgID="Equation.DSMT4" ShapeID="_x0000_i1068" DrawAspect="Content" ObjectID="_1322354387" r:id="rId106"/>
               </w:object>
             </w:r>
             <w:r>
@@ -6550,10 +5961,10 @@
                 <w:lang w:eastAsia="zh-CN"/>
               </w:rPr>
               <w:object w:dxaOrig="1380" w:dyaOrig="360">
-                <v:shape id="_x0000_i1068" type="#_x0000_t75" style="width:69pt;height:18pt" o:ole="">
+                <v:shape id="_x0000_i1069" type="#_x0000_t75" style="width:69pt;height:18pt" o:ole="">
                   <v:imagedata r:id="rId87" o:title=""/>
                 </v:shape>
-                <o:OLEObject Type="Embed" ProgID="Equation.DSMT4" ShapeID="_x0000_i1068" DrawAspect="Content" ObjectID="_1322365199" r:id="rId107"/>
+                <o:OLEObject Type="Embed" ProgID="Equation.DSMT4" ShapeID="_x0000_i1069" DrawAspect="Content" ObjectID="_1322354388" r:id="rId107"/>
               </w:object>
             </w:r>
           </w:p>
@@ -6566,7 +5977,6 @@
               </w:numPr>
               <w:cnfStyle w:val="000000000000"/>
               <w:rPr>
-                <w:rFonts w:hint="eastAsia"/>
                 <w:lang w:eastAsia="zh-CN"/>
               </w:rPr>
             </w:pPr>
@@ -6576,10 +5986,10 @@
                 <w:lang w:eastAsia="zh-CN"/>
               </w:rPr>
               <w:object w:dxaOrig="1280" w:dyaOrig="300">
-                <v:shape id="_x0000_i1069" type="#_x0000_t75" style="width:63.75pt;height:15pt" o:ole="">
+                <v:shape id="_x0000_i1070" type="#_x0000_t75" style="width:63.75pt;height:15pt" o:ole="">
                   <v:imagedata r:id="rId84" o:title=""/>
                 </v:shape>
-                <o:OLEObject Type="Embed" ProgID="Equation.DSMT4" ShapeID="_x0000_i1069" DrawAspect="Content" ObjectID="_1322365200" r:id="rId108"/>
+                <o:OLEObject Type="Embed" ProgID="Equation.DSMT4" ShapeID="_x0000_i1070" DrawAspect="Content" ObjectID="_1322354389" r:id="rId108"/>
               </w:object>
             </w:r>
             <w:r>
@@ -6595,10 +6005,10 @@
                 <w:lang w:eastAsia="zh-CN"/>
               </w:rPr>
               <w:object w:dxaOrig="600" w:dyaOrig="360">
-                <v:shape id="_x0000_i1076" type="#_x0000_t75" style="width:30pt;height:18pt" o:ole="">
+                <v:shape id="_x0000_i1071" type="#_x0000_t75" style="width:30pt;height:18pt" o:ole="">
                   <v:imagedata r:id="rId109" o:title=""/>
                 </v:shape>
-                <o:OLEObject Type="Embed" ProgID="Equation.DSMT4" ShapeID="_x0000_i1076" DrawAspect="Content" ObjectID="_1322365201" r:id="rId110"/>
+                <o:OLEObject Type="Embed" ProgID="Equation.DSMT4" ShapeID="_x0000_i1071" DrawAspect="Content" ObjectID="_1322354390" r:id="rId110"/>
               </w:object>
             </w:r>
             <w:r>
@@ -6614,10 +6024,10 @@
                 <w:lang w:eastAsia="zh-CN"/>
               </w:rPr>
               <w:object w:dxaOrig="1400" w:dyaOrig="360">
-                <v:shape id="_x0000_i1070" type="#_x0000_t75" style="width:69.75pt;height:18pt" o:ole="">
+                <v:shape id="_x0000_i1072" type="#_x0000_t75" style="width:69.75pt;height:18pt" o:ole="">
                   <v:imagedata r:id="rId92" o:title=""/>
                 </v:shape>
-                <o:OLEObject Type="Embed" ProgID="Equation.DSMT4" ShapeID="_x0000_i1070" DrawAspect="Content" ObjectID="_1322365202" r:id="rId111"/>
+                <o:OLEObject Type="Embed" ProgID="Equation.DSMT4" ShapeID="_x0000_i1072" DrawAspect="Content" ObjectID="_1322354391" r:id="rId111"/>
               </w:object>
             </w:r>
           </w:p>
@@ -6630,7 +6040,6 @@
               </w:numPr>
               <w:cnfStyle w:val="000000000000"/>
               <w:rPr>
-                <w:rFonts w:hint="eastAsia"/>
                 <w:lang w:eastAsia="zh-CN"/>
               </w:rPr>
             </w:pPr>
@@ -6640,10 +6049,10 @@
                 <w:lang w:eastAsia="zh-CN"/>
               </w:rPr>
               <w:object w:dxaOrig="1280" w:dyaOrig="300">
-                <v:shape id="_x0000_i1071" type="#_x0000_t75" style="width:63.75pt;height:15pt" o:ole="">
+                <v:shape id="_x0000_i1073" type="#_x0000_t75" style="width:63.75pt;height:15pt" o:ole="">
                   <v:imagedata r:id="rId94" o:title=""/>
                 </v:shape>
-                <o:OLEObject Type="Embed" ProgID="Equation.DSMT4" ShapeID="_x0000_i1071" DrawAspect="Content" ObjectID="_1322365203" r:id="rId112"/>
+                <o:OLEObject Type="Embed" ProgID="Equation.DSMT4" ShapeID="_x0000_i1073" DrawAspect="Content" ObjectID="_1322354392" r:id="rId112"/>
               </w:object>
             </w:r>
             <w:r>
@@ -6659,10 +6068,10 @@
                 <w:lang w:eastAsia="zh-CN"/>
               </w:rPr>
               <w:object w:dxaOrig="580" w:dyaOrig="360">
-                <v:shape id="_x0000_i1077" type="#_x0000_t75" style="width:29.25pt;height:18pt" o:ole="">
+                <v:shape id="_x0000_i1074" type="#_x0000_t75" style="width:29.25pt;height:18pt" o:ole="">
                   <v:imagedata r:id="rId113" o:title=""/>
                 </v:shape>
-                <o:OLEObject Type="Embed" ProgID="Equation.DSMT4" ShapeID="_x0000_i1077" DrawAspect="Content" ObjectID="_1322365204" r:id="rId114"/>
+                <o:OLEObject Type="Embed" ProgID="Equation.DSMT4" ShapeID="_x0000_i1074" DrawAspect="Content" ObjectID="_1322354393" r:id="rId114"/>
               </w:object>
             </w:r>
             <w:r>
@@ -6678,10 +6087,10 @@
                 <w:lang w:eastAsia="zh-CN"/>
               </w:rPr>
               <w:object w:dxaOrig="600" w:dyaOrig="360">
-                <v:shape id="_x0000_i1072" type="#_x0000_t75" style="width:30pt;height:18pt" o:ole="">
+                <v:shape id="_x0000_i1075" type="#_x0000_t75" style="width:30pt;height:18pt" o:ole="">
                   <v:imagedata r:id="rId97" o:title=""/>
                 </v:shape>
-                <o:OLEObject Type="Embed" ProgID="Equation.DSMT4" ShapeID="_x0000_i1072" DrawAspect="Content" ObjectID="_1322365205" r:id="rId115"/>
+                <o:OLEObject Type="Embed" ProgID="Equation.DSMT4" ShapeID="_x0000_i1075" DrawAspect="Content" ObjectID="_1322354394" r:id="rId115"/>
               </w:object>
             </w:r>
           </w:p>
@@ -6694,7 +6103,6 @@
               </w:numPr>
               <w:cnfStyle w:val="000000000000"/>
               <w:rPr>
-                <w:rFonts w:hint="eastAsia"/>
                 <w:lang w:eastAsia="zh-CN"/>
               </w:rPr>
             </w:pPr>
@@ -6704,10 +6112,10 @@
                 <w:lang w:eastAsia="zh-CN"/>
               </w:rPr>
               <w:object w:dxaOrig="1280" w:dyaOrig="300">
-                <v:shape id="_x0000_i1073" type="#_x0000_t75" style="width:63.75pt;height:15pt" o:ole="">
+                <v:shape id="_x0000_i1076" type="#_x0000_t75" style="width:63.75pt;height:15pt" o:ole="">
                   <v:imagedata r:id="rId94" o:title=""/>
                 </v:shape>
-                <o:OLEObject Type="Embed" ProgID="Equation.DSMT4" ShapeID="_x0000_i1073" DrawAspect="Content" ObjectID="_1322365206" r:id="rId116"/>
+                <o:OLEObject Type="Embed" ProgID="Equation.DSMT4" ShapeID="_x0000_i1076" DrawAspect="Content" ObjectID="_1322354395" r:id="rId116"/>
               </w:object>
             </w:r>
             <w:r>
@@ -6723,10 +6131,10 @@
                 <w:lang w:eastAsia="zh-CN"/>
               </w:rPr>
               <w:object w:dxaOrig="580" w:dyaOrig="360">
-                <v:shape id="_x0000_i1074" type="#_x0000_t75" style="width:29.25pt;height:18pt" o:ole="">
+                <v:shape id="_x0000_i1077" type="#_x0000_t75" style="width:29.25pt;height:18pt" o:ole="">
                   <v:imagedata r:id="rId100" o:title=""/>
                 </v:shape>
-                <o:OLEObject Type="Embed" ProgID="Equation.DSMT4" ShapeID="_x0000_i1074" DrawAspect="Content" ObjectID="_1322365207" r:id="rId117"/>
+                <o:OLEObject Type="Embed" ProgID="Equation.DSMT4" ShapeID="_x0000_i1077" DrawAspect="Content" ObjectID="_1322354396" r:id="rId117"/>
               </w:object>
             </w:r>
             <w:r>
@@ -6745,7 +6153,7 @@
                 <v:shape id="_x0000_i1078" type="#_x0000_t75" style="width:30pt;height:18pt" o:ole="">
                   <v:imagedata r:id="rId118" o:title=""/>
                 </v:shape>
-                <o:OLEObject Type="Embed" ProgID="Equation.DSMT4" ShapeID="_x0000_i1078" DrawAspect="Content" ObjectID="_1322365208" r:id="rId119"/>
+                <o:OLEObject Type="Embed" ProgID="Equation.DSMT4" ShapeID="_x0000_i1078" DrawAspect="Content" ObjectID="_1322354397" r:id="rId119"/>
               </w:object>
             </w:r>
           </w:p>
@@ -6765,7 +6173,6 @@
             <w:pPr>
               <w:jc w:val="center"/>
               <w:rPr>
-                <w:rFonts w:hint="eastAsia"/>
                 <w:lang w:eastAsia="zh-CN"/>
               </w:rPr>
             </w:pPr>
@@ -6792,7 +6199,6 @@
               </w:numPr>
               <w:cnfStyle w:val="000000100000"/>
               <w:rPr>
-                <w:rFonts w:hint="eastAsia"/>
                 <w:lang w:eastAsia="zh-CN"/>
               </w:rPr>
             </w:pPr>
@@ -6805,7 +6211,7 @@
                 <v:shape id="_x0000_i1079" type="#_x0000_t75" style="width:63.75pt;height:15pt" o:ole="">
                   <v:imagedata r:id="rId94" o:title=""/>
                 </v:shape>
-                <o:OLEObject Type="Embed" ProgID="Equation.DSMT4" ShapeID="_x0000_i1079" DrawAspect="Content" ObjectID="_1322365209" r:id="rId120"/>
+                <o:OLEObject Type="Embed" ProgID="Equation.DSMT4" ShapeID="_x0000_i1079" DrawAspect="Content" ObjectID="_1322354398" r:id="rId120"/>
               </w:object>
             </w:r>
             <w:r>
@@ -6824,7 +6230,7 @@
                 <v:shape id="_x0000_i1080" type="#_x0000_t75" style="width:36.75pt;height:18pt" o:ole="">
                   <v:imagedata r:id="rId121" o:title=""/>
                 </v:shape>
-                <o:OLEObject Type="Embed" ProgID="Equation.DSMT4" ShapeID="_x0000_i1080" DrawAspect="Content" ObjectID="_1322365210" r:id="rId122"/>
+                <o:OLEObject Type="Embed" ProgID="Equation.DSMT4" ShapeID="_x0000_i1080" DrawAspect="Content" ObjectID="_1322354399" r:id="rId122"/>
               </w:object>
             </w:r>
           </w:p>
@@ -6833,7 +6239,6 @@
               <w:ind w:left="703"/>
               <w:cnfStyle w:val="000000100000"/>
               <w:rPr>
-                <w:rFonts w:hint="eastAsia"/>
                 <w:lang w:eastAsia="zh-CN"/>
               </w:rPr>
             </w:pPr>
@@ -6867,7 +6272,7 @@
                 <v:shape id="_x0000_i1081" type="#_x0000_t75" style="width:47.25pt;height:18pt" o:ole="">
                   <v:imagedata r:id="rId123" o:title=""/>
                 </v:shape>
-                <o:OLEObject Type="Embed" ProgID="Equation.DSMT4" ShapeID="_x0000_i1081" DrawAspect="Content" ObjectID="_1322365211" r:id="rId124"/>
+                <o:OLEObject Type="Embed" ProgID="Equation.DSMT4" ShapeID="_x0000_i1081" DrawAspect="Content" ObjectID="_1322354400" r:id="rId124"/>
               </w:object>
             </w:r>
           </w:p>
@@ -6876,7 +6281,6 @@
               <w:ind w:left="703"/>
               <w:cnfStyle w:val="000000100000"/>
               <w:rPr>
-                <w:rFonts w:hint="eastAsia"/>
                 <w:lang w:eastAsia="zh-CN"/>
               </w:rPr>
             </w:pPr>
@@ -6896,7 +6300,7 @@
                 <v:shape id="_x0000_i1082" type="#_x0000_t75" style="width:48pt;height:18pt" o:ole="">
                   <v:imagedata r:id="rId125" o:title=""/>
                 </v:shape>
-                <o:OLEObject Type="Embed" ProgID="Equation.DSMT4" ShapeID="_x0000_i1082" DrawAspect="Content" ObjectID="_1322365212" r:id="rId126"/>
+                <o:OLEObject Type="Embed" ProgID="Equation.DSMT4" ShapeID="_x0000_i1082" DrawAspect="Content" ObjectID="_1322354401" r:id="rId126"/>
               </w:object>
             </w:r>
           </w:p>
@@ -6913,7 +6317,6 @@
             <w:pPr>
               <w:jc w:val="center"/>
               <w:rPr>
-                <w:rFonts w:hint="eastAsia"/>
                 <w:lang w:eastAsia="zh-CN"/>
               </w:rPr>
             </w:pPr>
@@ -6940,7 +6343,6 @@
               </w:numPr>
               <w:cnfStyle w:val="000000000000"/>
               <w:rPr>
-                <w:rFonts w:hint="eastAsia"/>
                 <w:lang w:eastAsia="zh-CN"/>
               </w:rPr>
             </w:pPr>
@@ -6953,7 +6355,7 @@
                 <v:shape id="_x0000_i1083" type="#_x0000_t75" style="width:63.75pt;height:15pt" o:ole="">
                   <v:imagedata r:id="rId94" o:title=""/>
                 </v:shape>
-                <o:OLEObject Type="Embed" ProgID="Equation.DSMT4" ShapeID="_x0000_i1083" DrawAspect="Content" ObjectID="_1322365213" r:id="rId127"/>
+                <o:OLEObject Type="Embed" ProgID="Equation.DSMT4" ShapeID="_x0000_i1083" DrawAspect="Content" ObjectID="_1322354402" r:id="rId127"/>
               </w:object>
             </w:r>
             <w:r>
@@ -6969,10 +6371,10 @@
                 <w:lang w:eastAsia="zh-CN"/>
               </w:rPr>
               <w:object w:dxaOrig="580" w:dyaOrig="360">
-                <v:shape id="_x0000_i1085" type="#_x0000_t75" style="width:29.25pt;height:18pt" o:ole="">
+                <v:shape id="_x0000_i1084" type="#_x0000_t75" style="width:29.25pt;height:18pt" o:ole="">
                   <v:imagedata r:id="rId128" o:title=""/>
                 </v:shape>
-                <o:OLEObject Type="Embed" ProgID="Equation.DSMT4" ShapeID="_x0000_i1085" DrawAspect="Content" ObjectID="_1322365214" r:id="rId129"/>
+                <o:OLEObject Type="Embed" ProgID="Equation.DSMT4" ShapeID="_x0000_i1084" DrawAspect="Content" ObjectID="_1322354403" r:id="rId129"/>
               </w:object>
             </w:r>
             <w:r>
@@ -6988,10 +6390,10 @@
                 <w:lang w:eastAsia="zh-CN"/>
               </w:rPr>
               <w:object w:dxaOrig="600" w:dyaOrig="360">
-                <v:shape id="_x0000_i1084" type="#_x0000_t75" style="width:30pt;height:18pt" o:ole="">
+                <v:shape id="_x0000_i1085" type="#_x0000_t75" style="width:30pt;height:18pt" o:ole="">
                   <v:imagedata r:id="rId97" o:title=""/>
                 </v:shape>
-                <o:OLEObject Type="Embed" ProgID="Equation.DSMT4" ShapeID="_x0000_i1084" DrawAspect="Content" ObjectID="_1322365215" r:id="rId130"/>
+                <o:OLEObject Type="Embed" ProgID="Equation.DSMT4" ShapeID="_x0000_i1085" DrawAspect="Content" ObjectID="_1322354404" r:id="rId130"/>
               </w:object>
             </w:r>
           </w:p>
@@ -7011,7 +6413,6 @@
             <w:pPr>
               <w:jc w:val="center"/>
               <w:rPr>
-                <w:rFonts w:hint="eastAsia"/>
                 <w:lang w:eastAsia="zh-CN"/>
               </w:rPr>
             </w:pPr>
@@ -7038,7 +6439,6 @@
               </w:numPr>
               <w:cnfStyle w:val="000000100000"/>
               <w:rPr>
-                <w:rFonts w:hint="eastAsia"/>
                 <w:lang w:eastAsia="zh-CN"/>
               </w:rPr>
             </w:pPr>
@@ -7051,7 +6451,7 @@
                 <v:shape id="_x0000_i1086" type="#_x0000_t75" style="width:69.75pt;height:18pt" o:ole="">
                   <v:imagedata r:id="rId131" o:title=""/>
                 </v:shape>
-                <o:OLEObject Type="Embed" ProgID="Equation.DSMT4" ShapeID="_x0000_i1086" DrawAspect="Content" ObjectID="_1322365216" r:id="rId132"/>
+                <o:OLEObject Type="Embed" ProgID="Equation.DSMT4" ShapeID="_x0000_i1086" DrawAspect="Content" ObjectID="_1322354405" r:id="rId132"/>
               </w:object>
             </w:r>
             <w:r>
@@ -7070,7 +6470,7 @@
                 <v:shape id="_x0000_i1087" type="#_x0000_t75" style="width:71.25pt;height:18pt" o:ole="">
                   <v:imagedata r:id="rId133" o:title=""/>
                 </v:shape>
-                <o:OLEObject Type="Embed" ProgID="Equation.DSMT4" ShapeID="_x0000_i1087" DrawAspect="Content" ObjectID="_1322365217" r:id="rId134"/>
+                <o:OLEObject Type="Embed" ProgID="Equation.DSMT4" ShapeID="_x0000_i1087" DrawAspect="Content" ObjectID="_1322354406" r:id="rId134"/>
               </w:object>
             </w:r>
           </w:p>
@@ -7083,7 +6483,6 @@
               </w:numPr>
               <w:cnfStyle w:val="000000100000"/>
               <w:rPr>
-                <w:rFonts w:hint="eastAsia"/>
                 <w:lang w:eastAsia="zh-CN"/>
               </w:rPr>
             </w:pPr>
@@ -7096,7 +6495,7 @@
                 <v:shape id="_x0000_i1088" type="#_x0000_t75" style="width:69.75pt;height:18pt" o:ole="">
                   <v:imagedata r:id="rId131" o:title=""/>
                 </v:shape>
-                <o:OLEObject Type="Embed" ProgID="Equation.DSMT4" ShapeID="_x0000_i1088" DrawAspect="Content" ObjectID="_1322365218" r:id="rId135"/>
+                <o:OLEObject Type="Embed" ProgID="Equation.DSMT4" ShapeID="_x0000_i1088" DrawAspect="Content" ObjectID="_1322354407" r:id="rId135"/>
               </w:object>
             </w:r>
             <w:r>
@@ -7115,7 +6514,7 @@
                 <v:shape id="_x0000_i1089" type="#_x0000_t75" style="width:30pt;height:18pt" o:ole="">
                   <v:imagedata r:id="rId97" o:title=""/>
                 </v:shape>
-                <o:OLEObject Type="Embed" ProgID="Equation.DSMT4" ShapeID="_x0000_i1089" DrawAspect="Content" ObjectID="_1322365219" r:id="rId136"/>
+                <o:OLEObject Type="Embed" ProgID="Equation.DSMT4" ShapeID="_x0000_i1089" DrawAspect="Content" ObjectID="_1322354408" r:id="rId136"/>
               </w:object>
             </w:r>
           </w:p>
@@ -7128,7 +6527,6 @@
               </w:numPr>
               <w:cnfStyle w:val="000000100000"/>
               <w:rPr>
-                <w:rFonts w:hint="eastAsia"/>
                 <w:lang w:eastAsia="zh-CN"/>
               </w:rPr>
             </w:pPr>
@@ -7141,7 +6539,7 @@
                 <v:shape id="_x0000_i1090" type="#_x0000_t75" style="width:71.25pt;height:18pt" o:ole="">
                   <v:imagedata r:id="rId133" o:title=""/>
                 </v:shape>
-                <o:OLEObject Type="Embed" ProgID="Equation.DSMT4" ShapeID="_x0000_i1090" DrawAspect="Content" ObjectID="_1322365220" r:id="rId137"/>
+                <o:OLEObject Type="Embed" ProgID="Equation.DSMT4" ShapeID="_x0000_i1090" DrawAspect="Content" ObjectID="_1322354409" r:id="rId137"/>
               </w:object>
             </w:r>
             <w:r>
@@ -7160,7 +6558,7 @@
                 <v:shape id="_x0000_i1091" type="#_x0000_t75" style="width:29.25pt;height:18pt" o:ole="">
                   <v:imagedata r:id="rId100" o:title=""/>
                 </v:shape>
-                <o:OLEObject Type="Embed" ProgID="Equation.DSMT4" ShapeID="_x0000_i1091" DrawAspect="Content" ObjectID="_1322365221" r:id="rId138"/>
+                <o:OLEObject Type="Embed" ProgID="Equation.DSMT4" ShapeID="_x0000_i1091" DrawAspect="Content" ObjectID="_1322354410" r:id="rId138"/>
               </w:object>
             </w:r>
           </w:p>
@@ -7173,7 +6571,6 @@
               </w:numPr>
               <w:cnfStyle w:val="000000100000"/>
               <w:rPr>
-                <w:rFonts w:hint="eastAsia"/>
                 <w:lang w:eastAsia="zh-CN"/>
               </w:rPr>
             </w:pPr>
@@ -7186,7 +6583,7 @@
                 <v:shape id="_x0000_i1092" type="#_x0000_t75" style="width:63.75pt;height:15pt" o:ole="">
                   <v:imagedata r:id="rId84" o:title=""/>
                 </v:shape>
-                <o:OLEObject Type="Embed" ProgID="Equation.DSMT4" ShapeID="_x0000_i1092" DrawAspect="Content" ObjectID="_1322365222" r:id="rId139"/>
+                <o:OLEObject Type="Embed" ProgID="Equation.DSMT4" ShapeID="_x0000_i1092" DrawAspect="Content" ObjectID="_1322354411" r:id="rId139"/>
               </w:object>
             </w:r>
             <w:r>
@@ -7202,10 +6599,10 @@
                 <w:lang w:eastAsia="zh-CN"/>
               </w:rPr>
               <w:object w:dxaOrig="580" w:dyaOrig="360">
-                <v:shape id="_x0000_i1094" type="#_x0000_t75" style="width:29.25pt;height:18pt" o:ole="">
+                <v:shape id="_x0000_i1093" type="#_x0000_t75" style="width:29.25pt;height:18pt" o:ole="">
                   <v:imagedata r:id="rId128" o:title=""/>
                 </v:shape>
-                <o:OLEObject Type="Embed" ProgID="Equation.DSMT4" ShapeID="_x0000_i1094" DrawAspect="Content" ObjectID="_1322365223" r:id="rId140"/>
+                <o:OLEObject Type="Embed" ProgID="Equation.DSMT4" ShapeID="_x0000_i1093" DrawAspect="Content" ObjectID="_1322354412" r:id="rId140"/>
               </w:object>
             </w:r>
             <w:r>
@@ -7221,10 +6618,10 @@
                 <w:lang w:eastAsia="zh-CN"/>
               </w:rPr>
               <w:object w:dxaOrig="600" w:dyaOrig="360">
-                <v:shape id="_x0000_i1093" type="#_x0000_t75" style="width:30pt;height:18pt" o:ole="">
+                <v:shape id="_x0000_i1094" type="#_x0000_t75" style="width:30pt;height:18pt" o:ole="">
                   <v:imagedata r:id="rId97" o:title=""/>
                 </v:shape>
-                <o:OLEObject Type="Embed" ProgID="Equation.DSMT4" ShapeID="_x0000_i1093" DrawAspect="Content" ObjectID="_1322365224" r:id="rId141"/>
+                <o:OLEObject Type="Embed" ProgID="Equation.DSMT4" ShapeID="_x0000_i1094" DrawAspect="Content" ObjectID="_1322354413" r:id="rId141"/>
               </w:object>
             </w:r>
           </w:p>
@@ -7233,7 +6630,6 @@
               <w:pStyle w:val="ListParagraph"/>
               <w:cnfStyle w:val="000000100000"/>
               <w:rPr>
-                <w:rFonts w:hint="eastAsia"/>
                 <w:lang w:eastAsia="zh-CN"/>
               </w:rPr>
             </w:pPr>
@@ -7253,7 +6649,7 @@
                 <v:shape id="_x0000_i1095" type="#_x0000_t75" style="width:48pt;height:18pt" o:ole="">
                   <v:imagedata r:id="rId142" o:title=""/>
                 </v:shape>
-                <o:OLEObject Type="Embed" ProgID="Equation.DSMT4" ShapeID="_x0000_i1095" DrawAspect="Content" ObjectID="_1322365225" r:id="rId143"/>
+                <o:OLEObject Type="Embed" ProgID="Equation.DSMT4" ShapeID="_x0000_i1095" DrawAspect="Content" ObjectID="_1322354414" r:id="rId143"/>
               </w:object>
             </w:r>
           </w:p>
@@ -7262,7 +6658,6 @@
               <w:pStyle w:val="ListParagraph"/>
               <w:cnfStyle w:val="000000100000"/>
               <w:rPr>
-                <w:rFonts w:hint="eastAsia"/>
                 <w:lang w:eastAsia="zh-CN"/>
               </w:rPr>
             </w:pPr>
@@ -7282,7 +6677,7 @@
                 <v:shape id="_x0000_i1096" type="#_x0000_t75" style="width:27.75pt;height:18pt" o:ole="">
                   <v:imagedata r:id="rId144" o:title=""/>
                 </v:shape>
-                <o:OLEObject Type="Embed" ProgID="Equation.DSMT4" ShapeID="_x0000_i1096" DrawAspect="Content" ObjectID="_1322365226" r:id="rId145"/>
+                <o:OLEObject Type="Embed" ProgID="Equation.DSMT4" ShapeID="_x0000_i1096" DrawAspect="Content" ObjectID="_1322354415" r:id="rId145"/>
               </w:object>
             </w:r>
             <w:r>
@@ -7301,10 +6696,9 @@
                 <v:shape id="_x0000_i1097" type="#_x0000_t75" style="width:30pt;height:18pt" o:ole="">
                   <v:imagedata r:id="rId146" o:title=""/>
                 </v:shape>
-                <o:OLEObject Type="Embed" ProgID="Equation.DSMT4" ShapeID="_x0000_i1097" DrawAspect="Content" ObjectID="_1322365227" r:id="rId147"/>
+                <o:OLEObject Type="Embed" ProgID="Equation.DSMT4" ShapeID="_x0000_i1097" DrawAspect="Content" ObjectID="_1322354416" r:id="rId147"/>
               </w:object>
             </w:r>
-            <w:proofErr w:type="spellStart"/>
             <w:r>
               <w:rPr>
                 <w:rFonts w:hint="eastAsia"/>
@@ -7312,7 +6706,6 @@
               </w:rPr>
               <w:t>or</w:t>
             </w:r>
-            <w:proofErr w:type="spellEnd"/>
             <w:r>
               <w:rPr>
                 <w:position w:val="-12"/>
@@ -7322,7 +6715,7 @@
                 <v:shape id="_x0000_i1098" type="#_x0000_t75" style="width:30pt;height:18pt" o:ole="">
                   <v:imagedata r:id="rId118" o:title=""/>
                 </v:shape>
-                <o:OLEObject Type="Embed" ProgID="Equation.DSMT4" ShapeID="_x0000_i1098" DrawAspect="Content" ObjectID="_1322365228" r:id="rId148"/>
+                <o:OLEObject Type="Embed" ProgID="Equation.DSMT4" ShapeID="_x0000_i1098" DrawAspect="Content" ObjectID="_1322354417" r:id="rId148"/>
               </w:object>
             </w:r>
             <w:r>
@@ -7341,7 +6734,7 @@
                 <v:shape id="_x0000_i1099" type="#_x0000_t75" style="width:29.25pt;height:18pt" o:ole="">
                   <v:imagedata r:id="rId149" o:title=""/>
                 </v:shape>
-                <o:OLEObject Type="Embed" ProgID="Equation.DSMT4" ShapeID="_x0000_i1099" DrawAspect="Content" ObjectID="_1322365229" r:id="rId150"/>
+                <o:OLEObject Type="Embed" ProgID="Equation.DSMT4" ShapeID="_x0000_i1099" DrawAspect="Content" ObjectID="_1322354418" r:id="rId150"/>
               </w:object>
             </w:r>
           </w:p>
@@ -7350,7 +6743,6 @@
               <w:pStyle w:val="ListParagraph"/>
               <w:cnfStyle w:val="000000100000"/>
               <w:rPr>
-                <w:rFonts w:hint="eastAsia"/>
                 <w:lang w:eastAsia="zh-CN"/>
               </w:rPr>
             </w:pPr>
@@ -7370,7 +6762,7 @@
                 <v:shape id="_x0000_i1100" type="#_x0000_t75" style="width:27.75pt;height:18pt" o:ole="">
                   <v:imagedata r:id="rId74" o:title=""/>
                 </v:shape>
-                <o:OLEObject Type="Embed" ProgID="Equation.DSMT4" ShapeID="_x0000_i1100" DrawAspect="Content" ObjectID="_1322365230" r:id="rId151"/>
+                <o:OLEObject Type="Embed" ProgID="Equation.DSMT4" ShapeID="_x0000_i1100" DrawAspect="Content" ObjectID="_1322354419" r:id="rId151"/>
               </w:object>
             </w:r>
             <w:r>
@@ -7389,10 +6781,9 @@
                 <v:shape id="_x0000_i1101" type="#_x0000_t75" style="width:30pt;height:18pt" o:ole="">
                   <v:imagedata r:id="rId152" o:title=""/>
                 </v:shape>
-                <o:OLEObject Type="Embed" ProgID="Equation.DSMT4" ShapeID="_x0000_i1101" DrawAspect="Content" ObjectID="_1322365231" r:id="rId153"/>
+                <o:OLEObject Type="Embed" ProgID="Equation.DSMT4" ShapeID="_x0000_i1101" DrawAspect="Content" ObjectID="_1322354420" r:id="rId153"/>
               </w:object>
             </w:r>
-            <w:proofErr w:type="spellStart"/>
             <w:r>
               <w:rPr>
                 <w:rFonts w:hint="eastAsia"/>
@@ -7400,7 +6791,6 @@
               </w:rPr>
               <w:t>or</w:t>
             </w:r>
-            <w:proofErr w:type="spellEnd"/>
             <w:r>
               <w:rPr>
                 <w:position w:val="-12"/>
@@ -7410,7 +6800,7 @@
                 <v:shape id="_x0000_i1102" type="#_x0000_t75" style="width:29.25pt;height:18pt" o:ole="">
                   <v:imagedata r:id="rId76" o:title=""/>
                 </v:shape>
-                <o:OLEObject Type="Embed" ProgID="Equation.DSMT4" ShapeID="_x0000_i1102" DrawAspect="Content" ObjectID="_1322365232" r:id="rId154"/>
+                <o:OLEObject Type="Embed" ProgID="Equation.DSMT4" ShapeID="_x0000_i1102" DrawAspect="Content" ObjectID="_1322354421" r:id="rId154"/>
               </w:object>
             </w:r>
             <w:r>
@@ -7429,7 +6819,7 @@
                 <v:shape id="_x0000_i1103" type="#_x0000_t75" style="width:29.25pt;height:18pt" o:ole="">
                   <v:imagedata r:id="rId155" o:title=""/>
                 </v:shape>
-                <o:OLEObject Type="Embed" ProgID="Equation.DSMT4" ShapeID="_x0000_i1103" DrawAspect="Content" ObjectID="_1322365233" r:id="rId156"/>
+                <o:OLEObject Type="Embed" ProgID="Equation.DSMT4" ShapeID="_x0000_i1103" DrawAspect="Content" ObjectID="_1322354422" r:id="rId156"/>
               </w:object>
             </w:r>
           </w:p>
@@ -7438,7 +6828,6 @@
               <w:pStyle w:val="ListParagraph"/>
               <w:cnfStyle w:val="000000100000"/>
               <w:rPr>
-                <w:rFonts w:hint="eastAsia"/>
                 <w:lang w:eastAsia="zh-CN"/>
               </w:rPr>
             </w:pPr>
@@ -7458,7 +6847,7 @@
                 <v:shape id="_x0000_i1104" type="#_x0000_t75" style="width:36.75pt;height:18pt" o:ole="">
                   <v:imagedata r:id="rId121" o:title=""/>
                 </v:shape>
-                <o:OLEObject Type="Embed" ProgID="Equation.DSMT4" ShapeID="_x0000_i1104" DrawAspect="Content" ObjectID="_1322365234" r:id="rId157"/>
+                <o:OLEObject Type="Embed" ProgID="Equation.DSMT4" ShapeID="_x0000_i1104" DrawAspect="Content" ObjectID="_1322354423" r:id="rId157"/>
               </w:object>
             </w:r>
           </w:p>
@@ -7468,7 +6857,6 @@
               <w:ind w:firstLine="523"/>
               <w:cnfStyle w:val="000000100000"/>
               <w:rPr>
-                <w:rFonts w:hint="eastAsia"/>
                 <w:lang w:eastAsia="zh-CN"/>
               </w:rPr>
             </w:pPr>
@@ -7495,7 +6883,7 @@
                 <v:shape id="_x0000_i1105" type="#_x0000_t75" style="width:47.25pt;height:18pt" o:ole="">
                   <v:imagedata r:id="rId123" o:title=""/>
                 </v:shape>
-                <o:OLEObject Type="Embed" ProgID="Equation.DSMT4" ShapeID="_x0000_i1105" DrawAspect="Content" ObjectID="_1322365235" r:id="rId158"/>
+                <o:OLEObject Type="Embed" ProgID="Equation.DSMT4" ShapeID="_x0000_i1105" DrawAspect="Content" ObjectID="_1322354424" r:id="rId158"/>
               </w:object>
             </w:r>
           </w:p>
@@ -7505,7 +6893,6 @@
               <w:ind w:firstLine="523"/>
               <w:cnfStyle w:val="000000100000"/>
               <w:rPr>
-                <w:rFonts w:hint="eastAsia"/>
                 <w:lang w:eastAsia="zh-CN"/>
               </w:rPr>
             </w:pPr>
@@ -7525,7 +6912,7 @@
                 <v:shape id="_x0000_i1106" type="#_x0000_t75" style="width:48pt;height:18pt" o:ole="">
                   <v:imagedata r:id="rId125" o:title=""/>
                 </v:shape>
-                <o:OLEObject Type="Embed" ProgID="Equation.DSMT4" ShapeID="_x0000_i1106" DrawAspect="Content" ObjectID="_1322365236" r:id="rId159"/>
+                <o:OLEObject Type="Embed" ProgID="Equation.DSMT4" ShapeID="_x0000_i1106" DrawAspect="Content" ObjectID="_1322354425" r:id="rId159"/>
               </w:object>
             </w:r>
           </w:p>
@@ -7536,7 +6923,6 @@
       <w:pPr>
         <w:jc w:val="both"/>
         <w:rPr>
-          <w:rFonts w:hint="eastAsia"/>
           <w:lang w:eastAsia="zh-CN"/>
         </w:rPr>
       </w:pPr>
@@ -7576,7 +6962,7 @@
           <v:shape id="_x0000_i1107" type="#_x0000_t75" style="width:50.25pt;height:15pt" o:ole="">
             <v:imagedata r:id="rId160" o:title=""/>
           </v:shape>
-          <o:OLEObject Type="Embed" ProgID="Equation.DSMT4" ShapeID="_x0000_i1107" DrawAspect="Content" ObjectID="_1322365237" r:id="rId161"/>
+          <o:OLEObject Type="Embed" ProgID="Equation.DSMT4" ShapeID="_x0000_i1107" DrawAspect="Content" ObjectID="_1322354426" r:id="rId161"/>
         </w:object>
       </w:r>
       <w:r>
@@ -7604,23 +6990,7 @@
           <w:rFonts w:hint="eastAsia"/>
           <w:lang w:eastAsia="zh-CN"/>
         </w:rPr>
-        <w:t xml:space="preserve"> for the </w:t>
-      </w:r>
-      <w:proofErr w:type="spellStart"/>
-      <w:r>
-        <w:rPr>
-          <w:rFonts w:hint="eastAsia"/>
-          <w:lang w:eastAsia="zh-CN"/>
-        </w:rPr>
-        <w:t>Eigenvalues</w:t>
-      </w:r>
-      <w:proofErr w:type="spellEnd"/>
-      <w:r>
-        <w:rPr>
-          <w:rFonts w:hint="eastAsia"/>
-          <w:lang w:eastAsia="zh-CN"/>
-        </w:rPr>
-        <w:t xml:space="preserve"> approaching zero.</w:t>
+        <w:t xml:space="preserve"> for the Eigenvalues approaching zero.</w:t>
       </w:r>
       <w:r>
         <w:rPr>
@@ -7648,7 +7018,6 @@
       <w:pPr>
         <w:jc w:val="both"/>
         <w:rPr>
-          <w:rFonts w:hint="eastAsia"/>
           <w:lang w:eastAsia="zh-CN"/>
         </w:rPr>
       </w:pPr>
@@ -7658,39 +7027,7 @@
           <w:lang w:eastAsia="zh-CN"/>
         </w:rPr>
         <w:lastRenderedPageBreak/>
-        <w:t>We also noticed that [</w:t>
-      </w:r>
-      <w:proofErr w:type="spellStart"/>
-      <w:r>
-        <w:rPr>
-          <w:rFonts w:hint="eastAsia"/>
-          <w:lang w:eastAsia="zh-CN"/>
-        </w:rPr>
-        <w:t>Haralick</w:t>
-      </w:r>
-      <w:proofErr w:type="spellEnd"/>
-      <w:r>
-        <w:rPr>
-          <w:rFonts w:hint="eastAsia"/>
-          <w:lang w:eastAsia="zh-CN"/>
-        </w:rPr>
-        <w:t xml:space="preserve"> et al. 1983] described the steps for </w:t>
-      </w:r>
-      <w:proofErr w:type="spellStart"/>
-      <w:r>
-        <w:rPr>
-          <w:rFonts w:hint="eastAsia"/>
-          <w:lang w:eastAsia="zh-CN"/>
-        </w:rPr>
-        <w:t>subpixel</w:t>
-      </w:r>
-      <w:proofErr w:type="spellEnd"/>
-      <w:r>
-        <w:rPr>
-          <w:rFonts w:hint="eastAsia"/>
-          <w:lang w:eastAsia="zh-CN"/>
-        </w:rPr>
-        <w:t xml:space="preserve"> calculation of gradient:</w:t>
+        <w:t>We also noticed that [Haralick et al. 1983] described the steps for subpixel calculation of gradient:</w:t>
       </w:r>
     </w:p>
     <w:p>
@@ -7702,7 +7039,6 @@
         </w:numPr>
         <w:jc w:val="both"/>
         <w:rPr>
-          <w:rFonts w:hint="eastAsia"/>
           <w:lang w:eastAsia="zh-CN"/>
         </w:rPr>
       </w:pPr>
@@ -7723,32 +7059,15 @@
         </w:numPr>
         <w:jc w:val="both"/>
         <w:rPr>
-          <w:rFonts w:hint="eastAsia"/>
-          <w:lang w:eastAsia="zh-CN"/>
-        </w:rPr>
-      </w:pPr>
-      <w:r>
-        <w:rPr>
-          <w:rFonts w:hint="eastAsia"/>
-          <w:lang w:eastAsia="zh-CN"/>
-        </w:rPr>
-        <w:t xml:space="preserve">Use the estimated surface to find the gradient, gradient magnitude, and the </w:t>
-      </w:r>
-      <w:proofErr w:type="spellStart"/>
-      <w:r>
-        <w:rPr>
-          <w:rFonts w:hint="eastAsia"/>
-          <w:lang w:eastAsia="zh-CN"/>
-        </w:rPr>
-        <w:t>Eigenvalues</w:t>
-      </w:r>
-      <w:proofErr w:type="spellEnd"/>
-      <w:r>
-        <w:rPr>
-          <w:rFonts w:hint="eastAsia"/>
-          <w:lang w:eastAsia="zh-CN"/>
-        </w:rPr>
-        <w:t xml:space="preserve"> and Eigenvectors of the Hessian at the center of the pixel</w:t>
+          <w:lang w:eastAsia="zh-CN"/>
+        </w:rPr>
+      </w:pPr>
+      <w:r>
+        <w:rPr>
+          <w:rFonts w:hint="eastAsia"/>
+          <w:lang w:eastAsia="zh-CN"/>
+        </w:rPr>
+        <w:t>Use the estimated surface to find the gradient, gradient magnitude, and the Eigenvalues and Eigenvectors of the Hessian at the center of the pixel</w:t>
       </w:r>
       <w:r>
         <w:rPr>
@@ -7773,7 +7092,6 @@
         </w:numPr>
         <w:jc w:val="both"/>
         <w:rPr>
-          <w:rFonts w:hint="eastAsia"/>
           <w:lang w:eastAsia="zh-CN"/>
         </w:rPr>
       </w:pPr>
@@ -7797,7 +7115,6 @@
         </w:rPr>
         <w:t xml:space="preserve">s area. If the </w:t>
       </w:r>
-      <w:proofErr w:type="spellStart"/>
       <w:r>
         <w:rPr>
           <w:rFonts w:hint="eastAsia"/>
@@ -7810,15 +7127,7 @@
           <w:rFonts w:hint="eastAsia"/>
           <w:lang w:eastAsia="zh-CN"/>
         </w:rPr>
-        <w:t>igenvalues</w:t>
-      </w:r>
-      <w:proofErr w:type="spellEnd"/>
-      <w:r>
-        <w:rPr>
-          <w:rFonts w:hint="eastAsia"/>
-          <w:lang w:eastAsia="zh-CN"/>
-        </w:rPr>
-        <w:t xml:space="preserve"> of the Hessian are equal and nonzero, then search in the Newton direction</w:t>
+        <w:t>igenvalues of the Hessian are equal and nonzero, then search in the Newton direction</w:t>
       </w:r>
     </w:p>
     <w:p>
@@ -7830,73 +7139,30 @@
         </w:numPr>
         <w:jc w:val="both"/>
         <w:rPr>
-          <w:rFonts w:hint="eastAsia"/>
-          <w:lang w:eastAsia="zh-CN"/>
-        </w:rPr>
-      </w:pPr>
-      <w:proofErr w:type="spellStart"/>
-      <w:r>
-        <w:rPr>
-          <w:rFonts w:hint="eastAsia"/>
-          <w:lang w:eastAsia="zh-CN"/>
-        </w:rPr>
-        <w:t>Recompute</w:t>
-      </w:r>
-      <w:proofErr w:type="spellEnd"/>
-      <w:r>
-        <w:rPr>
-          <w:rFonts w:hint="eastAsia"/>
-          <w:lang w:eastAsia="zh-CN"/>
-        </w:rPr>
-        <w:t xml:space="preserve"> the gradient, gradient magnitude, and the values of the second directional derivative </w:t>
-      </w:r>
-      <w:proofErr w:type="spellStart"/>
-      <w:r>
-        <w:rPr>
-          <w:rFonts w:hint="eastAsia"/>
-          <w:lang w:eastAsia="zh-CN"/>
-        </w:rPr>
-        <w:t>extrema</w:t>
-      </w:r>
-      <w:proofErr w:type="spellEnd"/>
-      <w:r>
-        <w:rPr>
-          <w:rFonts w:hint="eastAsia"/>
-          <w:lang w:eastAsia="zh-CN"/>
-        </w:rPr>
-        <w:t xml:space="preserve"> at each zero-crossing. Then apply the labeling scheme</w:t>
+          <w:lang w:eastAsia="zh-CN"/>
+        </w:rPr>
+      </w:pPr>
+      <w:r>
+        <w:rPr>
+          <w:rFonts w:hint="eastAsia"/>
+          <w:lang w:eastAsia="zh-CN"/>
+        </w:rPr>
+        <w:t>Recompute the gradient, gradient magnitude, and the values of the second directional derivative extrema at each zero-crossing. Then apply the labeling scheme</w:t>
       </w:r>
     </w:p>
     <w:p>
       <w:pPr>
         <w:jc w:val="both"/>
         <w:rPr>
-          <w:rFonts w:hint="eastAsia"/>
-          <w:lang w:eastAsia="zh-CN"/>
-        </w:rPr>
-      </w:pPr>
-      <w:r>
-        <w:rPr>
-          <w:rFonts w:hint="eastAsia"/>
-          <w:lang w:eastAsia="zh-CN"/>
-        </w:rPr>
-        <w:t>Following [</w:t>
-      </w:r>
-      <w:proofErr w:type="spellStart"/>
-      <w:r>
-        <w:rPr>
-          <w:rFonts w:hint="eastAsia"/>
-          <w:lang w:eastAsia="zh-CN"/>
-        </w:rPr>
-        <w:t>Haralick</w:t>
-      </w:r>
-      <w:proofErr w:type="spellEnd"/>
-      <w:r>
-        <w:rPr>
-          <w:rFonts w:hint="eastAsia"/>
-          <w:lang w:eastAsia="zh-CN"/>
-        </w:rPr>
-        <w:t xml:space="preserve"> 1984]</w:t>
+          <w:lang w:eastAsia="zh-CN"/>
+        </w:rPr>
+      </w:pPr>
+      <w:r>
+        <w:rPr>
+          <w:rFonts w:hint="eastAsia"/>
+          <w:lang w:eastAsia="zh-CN"/>
+        </w:rPr>
+        <w:t>Following [Haralick 1984]</w:t>
       </w:r>
       <w:r>
         <w:rPr>
@@ -7921,7 +7187,7 @@
           <v:shape id="_x0000_i1108" type="#_x0000_t75" style="width:11.25pt;height:15pt" o:ole="">
             <v:imagedata r:id="rId162" o:title=""/>
           </v:shape>
-          <o:OLEObject Type="Embed" ProgID="Equation.DSMT4" ShapeID="_x0000_i1108" DrawAspect="Content" ObjectID="_1322365238" r:id="rId163"/>
+          <o:OLEObject Type="Embed" ProgID="Equation.DSMT4" ShapeID="_x0000_i1108" DrawAspect="Content" ObjectID="_1322354427" r:id="rId163"/>
         </w:object>
       </w:r>
       <w:r>
@@ -7940,7 +7206,7 @@
           <v:shape id="_x0000_i1109" type="#_x0000_t75" style="width:26.25pt;height:15pt" o:ole="">
             <v:imagedata r:id="rId164" o:title=""/>
           </v:shape>
-          <o:OLEObject Type="Embed" ProgID="Equation.DSMT4" ShapeID="_x0000_i1109" DrawAspect="Content" ObjectID="_1322365239" r:id="rId165"/>
+          <o:OLEObject Type="Embed" ProgID="Equation.DSMT4" ShapeID="_x0000_i1109" DrawAspect="Content" ObjectID="_1322354428" r:id="rId165"/>
         </w:object>
       </w:r>
       <w:r>
@@ -7955,7 +7221,6 @@
       <w:pPr>
         <w:jc w:val="right"/>
         <w:rPr>
-          <w:rFonts w:hint="eastAsia"/>
           <w:lang w:eastAsia="zh-CN"/>
         </w:rPr>
       </w:pPr>
@@ -7968,7 +7233,7 @@
           <v:shape id="_x0000_i1110" type="#_x0000_t75" style="width:168pt;height:33pt" o:ole="">
             <v:imagedata r:id="rId166" o:title=""/>
           </v:shape>
-          <o:OLEObject Type="Embed" ProgID="Equation.DSMT4" ShapeID="_x0000_i1110" DrawAspect="Content" ObjectID="_1322365240" r:id="rId167"/>
+          <o:OLEObject Type="Embed" ProgID="Equation.DSMT4" ShapeID="_x0000_i1110" DrawAspect="Content" ObjectID="_1322354429" r:id="rId167"/>
         </w:object>
       </w:r>
       <w:r>
@@ -8019,11 +7284,9 @@
       <w:pPr>
         <w:jc w:val="both"/>
         <w:rPr>
-          <w:rFonts w:hint="eastAsia"/>
-          <w:lang w:eastAsia="zh-CN"/>
-        </w:rPr>
-      </w:pPr>
-      <w:proofErr w:type="gramStart"/>
+          <w:lang w:eastAsia="zh-CN"/>
+        </w:rPr>
+      </w:pPr>
       <w:r>
         <w:rPr>
           <w:rFonts w:hint="eastAsia"/>
@@ -8031,7 +7294,6 @@
         </w:rPr>
         <w:t>where</w:t>
       </w:r>
-      <w:proofErr w:type="gramEnd"/>
       <w:r>
         <w:rPr>
           <w:position w:val="-6"/>
@@ -8041,7 +7303,7 @@
           <v:shape id="_x0000_i1111" type="#_x0000_t75" style="width:9pt;height:12pt" o:ole="">
             <v:imagedata r:id="rId168" o:title=""/>
           </v:shape>
-          <o:OLEObject Type="Embed" ProgID="Equation.DSMT4" ShapeID="_x0000_i1111" DrawAspect="Content" ObjectID="_1322365241" r:id="rId169"/>
+          <o:OLEObject Type="Embed" ProgID="Equation.DSMT4" ShapeID="_x0000_i1111" DrawAspect="Content" ObjectID="_1322354430" r:id="rId169"/>
         </w:object>
       </w:r>
       <w:r>
@@ -8056,7 +7318,6 @@
       <w:pPr>
         <w:jc w:val="right"/>
         <w:rPr>
-          <w:rFonts w:hint="eastAsia"/>
           <w:lang w:eastAsia="zh-CN"/>
         </w:rPr>
       </w:pPr>
@@ -8068,7 +7329,7 @@
           <v:shape id="_x0000_i1112" type="#_x0000_t75" style="width:139.5pt;height:54pt" o:ole="">
             <v:imagedata r:id="rId170" o:title=""/>
           </v:shape>
-          <o:OLEObject Type="Embed" ProgID="Equation.DSMT4" ShapeID="_x0000_i1112" DrawAspect="Content" ObjectID="_1322365242" r:id="rId171"/>
+          <o:OLEObject Type="Embed" ProgID="Equation.DSMT4" ShapeID="_x0000_i1112" DrawAspect="Content" ObjectID="_1322354431" r:id="rId171"/>
         </w:object>
       </w:r>
       <w:r>
@@ -8126,7 +7387,6 @@
       <w:pPr>
         <w:jc w:val="both"/>
         <w:rPr>
-          <w:rFonts w:hint="eastAsia"/>
           <w:lang w:eastAsia="zh-CN"/>
         </w:rPr>
       </w:pPr>
@@ -8146,7 +7406,7 @@
           <v:shape id="_x0000_i1113" type="#_x0000_t75" style="width:26.25pt;height:15pt" o:ole="">
             <v:imagedata r:id="rId164" o:title=""/>
           </v:shape>
-          <o:OLEObject Type="Embed" ProgID="Equation.DSMT4" ShapeID="_x0000_i1113" DrawAspect="Content" ObjectID="_1322365243" r:id="rId172"/>
+          <o:OLEObject Type="Embed" ProgID="Equation.DSMT4" ShapeID="_x0000_i1113" DrawAspect="Content" ObjectID="_1322354432" r:id="rId172"/>
         </w:object>
       </w:r>
       <w:r>
@@ -8165,7 +7425,7 @@
           <v:shape id="_x0000_i1114" type="#_x0000_t75" style="width:9pt;height:12pt" o:ole="">
             <v:imagedata r:id="rId168" o:title=""/>
           </v:shape>
-          <o:OLEObject Type="Embed" ProgID="Equation.DSMT4" ShapeID="_x0000_i1114" DrawAspect="Content" ObjectID="_1322365244" r:id="rId173"/>
+          <o:OLEObject Type="Embed" ProgID="Equation.DSMT4" ShapeID="_x0000_i1114" DrawAspect="Content" ObjectID="_1322354433" r:id="rId173"/>
         </w:object>
       </w:r>
       <w:r>
@@ -8183,7 +7443,7 @@
           <v:shape id="_x0000_i1115" type="#_x0000_t75" style="width:48pt;height:15pt" o:ole="">
             <v:imagedata r:id="rId174" o:title=""/>
           </v:shape>
-          <o:OLEObject Type="Embed" ProgID="Equation.DSMT4" ShapeID="_x0000_i1115" DrawAspect="Content" ObjectID="_1322365245" r:id="rId175"/>
+          <o:OLEObject Type="Embed" ProgID="Equation.DSMT4" ShapeID="_x0000_i1115" DrawAspect="Content" ObjectID="_1322354434" r:id="rId175"/>
         </w:object>
       </w:r>
       <w:r>
@@ -8201,7 +7461,7 @@
           <v:shape id="_x0000_i1116" type="#_x0000_t75" style="width:50.25pt;height:13.5pt" o:ole="">
             <v:imagedata r:id="rId176" o:title=""/>
           </v:shape>
-          <o:OLEObject Type="Embed" ProgID="Equation.DSMT4" ShapeID="_x0000_i1116" DrawAspect="Content" ObjectID="_1322365246" r:id="rId177"/>
+          <o:OLEObject Type="Embed" ProgID="Equation.DSMT4" ShapeID="_x0000_i1116" DrawAspect="Content" ObjectID="_1322354435" r:id="rId177"/>
         </w:object>
       </w:r>
       <w:r>
@@ -8216,7 +7476,6 @@
       <w:pPr>
         <w:jc w:val="right"/>
         <w:rPr>
-          <w:rFonts w:hint="eastAsia"/>
           <w:lang w:eastAsia="zh-CN"/>
         </w:rPr>
       </w:pPr>
@@ -8228,7 +7487,7 @@
           <v:shape id="_x0000_i1117" type="#_x0000_t75" style="width:224.25pt;height:38.25pt" o:ole="">
             <v:imagedata r:id="rId178" o:title=""/>
           </v:shape>
-          <o:OLEObject Type="Embed" ProgID="Equation.DSMT4" ShapeID="_x0000_i1117" DrawAspect="Content" ObjectID="_1322365247" r:id="rId179"/>
+          <o:OLEObject Type="Embed" ProgID="Equation.DSMT4" ShapeID="_x0000_i1117" DrawAspect="Content" ObjectID="_1322354436" r:id="rId179"/>
         </w:object>
       </w:r>
       <w:r>
@@ -8265,7 +7524,6 @@
       <w:pPr>
         <w:jc w:val="both"/>
         <w:rPr>
-          <w:rFonts w:hint="eastAsia"/>
           <w:lang w:eastAsia="zh-CN"/>
         </w:rPr>
       </w:pPr>
@@ -8282,7 +7540,6 @@
                   <w:pPr>
                     <w:jc w:val="center"/>
                     <w:rPr>
-                      <w:rFonts w:hint="eastAsia"/>
                       <w:lang w:eastAsia="zh-CN"/>
                     </w:rPr>
                   </w:pPr>
@@ -8405,7 +7662,7 @@
           <v:shape id="_x0000_i1118" type="#_x0000_t75" style="width:51.75pt;height:18pt" o:ole="">
             <v:imagedata r:id="rId181" o:title=""/>
           </v:shape>
-          <o:OLEObject Type="Embed" ProgID="Equation.DSMT4" ShapeID="_x0000_i1118" DrawAspect="Content" ObjectID="_1322365248" r:id="rId182"/>
+          <o:OLEObject Type="Embed" ProgID="Equation.DSMT4" ShapeID="_x0000_i1118" DrawAspect="Content" ObjectID="_1322354437" r:id="rId182"/>
         </w:object>
       </w:r>
       <w:r>
@@ -8424,7 +7681,7 @@
           <v:shape id="_x0000_i1119" type="#_x0000_t75" style="width:11.25pt;height:12pt" o:ole="">
             <v:imagedata r:id="rId183" o:title=""/>
           </v:shape>
-          <o:OLEObject Type="Embed" ProgID="Equation.DSMT4" ShapeID="_x0000_i1119" DrawAspect="Content" ObjectID="_1322365249" r:id="rId184"/>
+          <o:OLEObject Type="Embed" ProgID="Equation.DSMT4" ShapeID="_x0000_i1119" DrawAspect="Content" ObjectID="_1322354438" r:id="rId184"/>
         </w:object>
       </w:r>
       <w:r>
@@ -8445,23 +7702,7 @@
           <w:rFonts w:hint="eastAsia"/>
           <w:lang w:eastAsia="zh-CN"/>
         </w:rPr>
-        <w:t xml:space="preserve">s area, we then have a set of </w:t>
-      </w:r>
-      <w:proofErr w:type="spellStart"/>
-      <w:r>
-        <w:rPr>
-          <w:rFonts w:hint="eastAsia"/>
-          <w:lang w:eastAsia="zh-CN"/>
-        </w:rPr>
-        <w:t>subpixel</w:t>
-      </w:r>
-      <w:proofErr w:type="spellEnd"/>
-      <w:r>
-        <w:rPr>
-          <w:rFonts w:hint="eastAsia"/>
-          <w:lang w:eastAsia="zh-CN"/>
-        </w:rPr>
-        <w:t xml:space="preserve"> coordinates</w:t>
+        <w:t>s area, we then have a set of subpixel coordinates</w:t>
       </w:r>
       <w:r>
         <w:rPr>
@@ -8475,62 +7716,14 @@
           <w:rFonts w:hint="eastAsia"/>
           <w:lang w:eastAsia="zh-CN"/>
         </w:rPr>
-        <w:t xml:space="preserve"> However, after implementing this step, we found that the gradient magnitude computed by these </w:t>
-      </w:r>
-      <w:proofErr w:type="spellStart"/>
-      <w:r>
-        <w:rPr>
-          <w:rFonts w:hint="eastAsia"/>
-          <w:lang w:eastAsia="zh-CN"/>
-        </w:rPr>
-        <w:t>subpixe</w:t>
-      </w:r>
-      <w:r>
-        <w:rPr>
-          <w:rFonts w:hint="eastAsia"/>
-          <w:lang w:eastAsia="zh-CN"/>
-        </w:rPr>
-        <w:t>l</w:t>
-      </w:r>
-      <w:proofErr w:type="spellEnd"/>
-      <w:r>
-        <w:rPr>
-          <w:rFonts w:hint="eastAsia"/>
-          <w:lang w:eastAsia="zh-CN"/>
-        </w:rPr>
-        <w:t xml:space="preserve"> coordinates is still non-zero and we are actually quite confused with the last step. Unfortunately, [</w:t>
-      </w:r>
-      <w:proofErr w:type="spellStart"/>
-      <w:r>
-        <w:rPr>
-          <w:rFonts w:hint="eastAsia"/>
-          <w:lang w:eastAsia="zh-CN"/>
-        </w:rPr>
-        <w:t>Haralick</w:t>
-      </w:r>
-      <w:proofErr w:type="spellEnd"/>
-      <w:r>
-        <w:rPr>
-          <w:rFonts w:hint="eastAsia"/>
-          <w:lang w:eastAsia="zh-CN"/>
-        </w:rPr>
-        <w:t xml:space="preserve"> et al. 1983] does not provide any detail explaining these steps. On the other hand, this </w:t>
-      </w:r>
-      <w:proofErr w:type="spellStart"/>
-      <w:r>
-        <w:rPr>
-          <w:rFonts w:hint="eastAsia"/>
-          <w:lang w:eastAsia="zh-CN"/>
-        </w:rPr>
-        <w:t>subpixel</w:t>
-      </w:r>
-      <w:proofErr w:type="spellEnd"/>
-      <w:r>
-        <w:rPr>
-          <w:rFonts w:hint="eastAsia"/>
-          <w:lang w:eastAsia="zh-CN"/>
-        </w:rPr>
-        <w:t xml:space="preserve"> calculation is quite computational demanding. We finally abandoned this idea and just set the thresholds empirically</w:t>
+        <w:t xml:space="preserve"> However, after implementing this step, we found that the gradient magnitude computed by these subpixe</w:t>
+      </w:r>
+      <w:r>
+        <w:rPr>
+          <w:rFonts w:hint="eastAsia"/>
+          <w:lang w:eastAsia="zh-CN"/>
+        </w:rPr>
+        <w:t>l coordinates is still non-zero and we are actually quite confused with the last step. Unfortunately, [Haralick et al. 1983] does not provide any detail explaining these steps. On the other hand, this subpixel calculation is quite computational demanding. We finally abandoned this idea and just set the thresholds empirically</w:t>
       </w:r>
       <w:r>
         <w:rPr>
@@ -8565,32 +7758,15 @@
       <w:pPr>
         <w:jc w:val="both"/>
         <w:rPr>
-          <w:rFonts w:hint="eastAsia"/>
-          <w:lang w:eastAsia="zh-CN"/>
-        </w:rPr>
-      </w:pPr>
-      <w:r>
-        <w:rPr>
-          <w:rFonts w:hint="eastAsia"/>
-          <w:lang w:eastAsia="zh-CN"/>
-        </w:rPr>
-        <w:t xml:space="preserve">Possibly due to the empirical </w:t>
-      </w:r>
-      <w:proofErr w:type="spellStart"/>
-      <w:r>
-        <w:rPr>
-          <w:rFonts w:hint="eastAsia"/>
-          <w:lang w:eastAsia="zh-CN"/>
-        </w:rPr>
-        <w:t>thresholding</w:t>
-      </w:r>
-      <w:proofErr w:type="spellEnd"/>
-      <w:r>
-        <w:rPr>
-          <w:rFonts w:hint="eastAsia"/>
-          <w:lang w:eastAsia="zh-CN"/>
-        </w:rPr>
-        <w:t>, o</w:t>
+          <w:lang w:eastAsia="zh-CN"/>
+        </w:rPr>
+      </w:pPr>
+      <w:r>
+        <w:rPr>
+          <w:rFonts w:hint="eastAsia"/>
+          <w:lang w:eastAsia="zh-CN"/>
+        </w:rPr>
+        <w:t>Possibly due to the empirical thresholding, o</w:t>
       </w:r>
       <w:r>
         <w:rPr>
@@ -8626,7 +7802,6 @@
       <w:pPr>
         <w:jc w:val="center"/>
         <w:rPr>
-          <w:rFonts w:hint="eastAsia"/>
           <w:lang w:eastAsia="zh-CN"/>
         </w:rPr>
       </w:pPr>
@@ -8687,7 +7862,6 @@
       <w:pPr>
         <w:jc w:val="center"/>
         <w:rPr>
-          <w:rFonts w:hint="eastAsia"/>
           <w:b/>
           <w:lang w:eastAsia="zh-CN"/>
         </w:rPr>
@@ -8705,7 +7879,6 @@
       <w:pPr>
         <w:jc w:val="both"/>
         <w:rPr>
-          <w:rFonts w:hint="eastAsia"/>
           <w:lang w:eastAsia="zh-CN"/>
         </w:rPr>
       </w:pPr>
@@ -8796,7 +7969,6 @@
       <w:pPr>
         <w:jc w:val="center"/>
         <w:rPr>
-          <w:rFonts w:hint="eastAsia"/>
           <w:lang w:eastAsia="zh-CN"/>
         </w:rPr>
       </w:pPr>
@@ -8857,7 +8029,6 @@
       <w:pPr>
         <w:jc w:val="center"/>
         <w:rPr>
-          <w:rFonts w:hint="eastAsia"/>
           <w:b/>
           <w:lang w:eastAsia="zh-CN"/>
         </w:rPr>
@@ -8917,7 +8088,6 @@
       <w:pPr>
         <w:jc w:val="both"/>
         <w:rPr>
-          <w:rFonts w:hint="eastAsia"/>
           <w:color w:val="FF0000"/>
           <w:lang w:eastAsia="zh-CN"/>
         </w:rPr>
@@ -8928,6 +8098,23 @@
           <w:color w:val="FF0000"/>
           <w:lang w:eastAsia="zh-CN"/>
         </w:rPr>
+        <w:t>Mention how we use different pairs to generate different patches (of different orientations)</w:t>
+      </w:r>
+    </w:p>
+    <w:p>
+      <w:pPr>
+        <w:jc w:val="both"/>
+        <w:rPr>
+          <w:color w:val="FF0000"/>
+          <w:lang w:eastAsia="zh-CN"/>
+        </w:rPr>
+      </w:pPr>
+      <w:r>
+        <w:rPr>
+          <w:rFonts w:hint="eastAsia"/>
+          <w:color w:val="FF0000"/>
+          <w:lang w:eastAsia="zh-CN"/>
+        </w:rPr>
         <w:t>Mention our manual label work</w:t>
       </w:r>
       <w:r>
@@ -8943,7 +8130,6 @@
       <w:pPr>
         <w:jc w:val="both"/>
         <w:rPr>
-          <w:rFonts w:hint="eastAsia"/>
           <w:color w:val="FF0000"/>
           <w:lang w:eastAsia="zh-CN"/>
         </w:rPr>
@@ -8954,24 +8140,13 @@
           <w:color w:val="FF0000"/>
           <w:lang w:eastAsia="zh-CN"/>
         </w:rPr>
-        <w:t xml:space="preserve">Mention we tried both LIBSVM and </w:t>
-      </w:r>
-      <w:proofErr w:type="spellStart"/>
-      <w:r>
-        <w:rPr>
-          <w:rFonts w:hint="eastAsia"/>
-          <w:color w:val="FF0000"/>
-          <w:lang w:eastAsia="zh-CN"/>
-        </w:rPr>
-        <w:t>SVMLight</w:t>
-      </w:r>
-      <w:proofErr w:type="spellEnd"/>
+        <w:t>Mention we tried both LIBSVM and SVMLight</w:t>
+      </w:r>
     </w:p>
     <w:p>
       <w:pPr>
         <w:jc w:val="both"/>
         <w:rPr>
-          <w:rFonts w:hint="eastAsia"/>
           <w:lang w:eastAsia="zh-CN"/>
         </w:rPr>
       </w:pPr>
@@ -8995,7 +8170,6 @@
       <w:pPr>
         <w:jc w:val="both"/>
         <w:rPr>
-          <w:rFonts w:hint="eastAsia"/>
           <w:lang w:eastAsia="zh-CN"/>
         </w:rPr>
       </w:pPr>
@@ -9039,7 +8213,6 @@
       <w:pPr>
         <w:jc w:val="both"/>
         <w:rPr>
-          <w:rFonts w:hint="eastAsia"/>
           <w:lang w:eastAsia="zh-CN"/>
         </w:rPr>
       </w:pPr>
@@ -9131,7 +8304,6 @@
       <w:pPr>
         <w:jc w:val="both"/>
         <w:rPr>
-          <w:rFonts w:hint="eastAsia"/>
           <w:lang w:eastAsia="zh-CN"/>
         </w:rPr>
       </w:pPr>
@@ -9168,7 +8340,6 @@
       <w:pPr>
         <w:jc w:val="both"/>
         <w:rPr>
-          <w:rFonts w:hint="eastAsia"/>
           <w:lang w:eastAsia="zh-CN"/>
         </w:rPr>
       </w:pPr>
@@ -9179,6 +8350,27 @@
         </w:rPr>
         <w:t>We figure that there is little use going forward without resolving these two issues.</w:t>
       </w:r>
+      <w:r>
+        <w:rPr>
+          <w:rFonts w:hint="eastAsia"/>
+          <w:lang w:eastAsia="zh-CN"/>
+        </w:rPr>
+        <w:t xml:space="preserve"> These are also the reasons why we did not </w:t>
+      </w:r>
+      <w:r>
+        <w:rPr>
+          <w:rFonts w:hint="eastAsia"/>
+          <w:lang w:eastAsia="zh-CN"/>
+        </w:rPr>
+        <w:t xml:space="preserve">carry out </w:t>
+      </w:r>
+      <w:r>
+        <w:rPr>
+          <w:rFonts w:hint="eastAsia"/>
+          <w:lang w:eastAsia="zh-CN"/>
+        </w:rPr>
+        <w:t>any quantitative measure of the performance of current system.</w:t>
+      </w:r>
     </w:p>
     <w:p>
       <w:pPr>
@@ -9199,7 +8391,6 @@
       <w:pPr>
         <w:jc w:val="both"/>
         <w:rPr>
-          <w:rFonts w:hint="eastAsia"/>
           <w:lang w:eastAsia="zh-CN"/>
         </w:rPr>
       </w:pPr>
@@ -9250,39 +8441,7 @@
           <w:rFonts w:hint="eastAsia"/>
           <w:lang w:eastAsia="zh-CN"/>
         </w:rPr>
-        <w:t xml:space="preserve">requires </w:t>
-      </w:r>
-      <w:proofErr w:type="spellStart"/>
-      <w:r>
-        <w:rPr>
-          <w:rFonts w:hint="eastAsia"/>
-          <w:lang w:eastAsia="zh-CN"/>
-        </w:rPr>
-        <w:t>OpenCV</w:t>
-      </w:r>
-      <w:proofErr w:type="spellEnd"/>
-      <w:r>
-        <w:rPr>
-          <w:rFonts w:hint="eastAsia"/>
-          <w:lang w:eastAsia="zh-CN"/>
-        </w:rPr>
-        <w:t xml:space="preserve"> 2.0. During </w:t>
-      </w:r>
-      <w:proofErr w:type="spellStart"/>
-      <w:r>
-        <w:rPr>
-          <w:rFonts w:hint="eastAsia"/>
-          <w:lang w:eastAsia="zh-CN"/>
-        </w:rPr>
-        <w:t>CMake</w:t>
-      </w:r>
-      <w:proofErr w:type="spellEnd"/>
-      <w:r>
-        <w:rPr>
-          <w:rFonts w:hint="eastAsia"/>
-          <w:lang w:eastAsia="zh-CN"/>
-        </w:rPr>
-        <w:t xml:space="preserve"> setup, </w:t>
+        <w:t xml:space="preserve">requires OpenCV 2.0. During CMake setup, </w:t>
       </w:r>
       <w:r>
         <w:rPr>
@@ -9326,15 +8485,20 @@
         </w:rPr>
         <w:t xml:space="preserve">and </w:t>
       </w:r>
-      <w:proofErr w:type="spellStart"/>
-      <w:r>
-        <w:rPr>
-          <w:rFonts w:hint="eastAsia"/>
-          <w:lang w:eastAsia="zh-CN"/>
-        </w:rPr>
-        <w:t>the</w:t>
-      </w:r>
-      <w:proofErr w:type="spellEnd"/>
+      <w:r>
+        <w:rPr>
+          <w:rFonts w:hint="eastAsia"/>
+          <w:lang w:eastAsia="zh-CN"/>
+        </w:rPr>
+        <w:t xml:space="preserve">the </w:t>
+      </w:r>
+      <w:r>
+        <w:rPr>
+          <w:rFonts w:hint="eastAsia"/>
+          <w:lang w:eastAsia="zh-CN"/>
+        </w:rPr>
+        <w:t>include directory of SVMLight (they are included in the source code</w:t>
+      </w:r>
       <w:r>
         <w:rPr>
           <w:rFonts w:hint="eastAsia"/>
@@ -9347,23 +8511,83 @@
           <w:rFonts w:hint="eastAsia"/>
           <w:lang w:eastAsia="zh-CN"/>
         </w:rPr>
-        <w:t xml:space="preserve">include directory of </w:t>
-      </w:r>
-      <w:proofErr w:type="spellStart"/>
-      <w:r>
-        <w:rPr>
-          <w:rFonts w:hint="eastAsia"/>
-          <w:lang w:eastAsia="zh-CN"/>
-        </w:rPr>
-        <w:t>SVMLight</w:t>
-      </w:r>
-      <w:proofErr w:type="spellEnd"/>
-      <w:r>
-        <w:rPr>
-          <w:rFonts w:hint="eastAsia"/>
-          <w:lang w:eastAsia="zh-CN"/>
-        </w:rPr>
-        <w:t xml:space="preserve"> (they are included in the source code</w:t>
+        <w:t>for convenience).</w:t>
+      </w:r>
+      <w:r>
+        <w:rPr>
+          <w:rFonts w:hint="eastAsia"/>
+          <w:lang w:eastAsia="zh-CN"/>
+        </w:rPr>
+        <w:t xml:space="preserve"> Copy RBFmodel.txt</w:t>
+      </w:r>
+      <w:r>
+        <w:rPr>
+          <w:rFonts w:hint="eastAsia"/>
+          <w:lang w:eastAsia="zh-CN"/>
+        </w:rPr>
+        <w:t xml:space="preserve"> and SVMLightLib.dll to where the binaries will be executed.</w:t>
+      </w:r>
+      <w:r>
+        <w:rPr>
+          <w:rFonts w:hint="eastAsia"/>
+          <w:lang w:eastAsia="zh-CN"/>
+        </w:rPr>
+        <w:t xml:space="preserve"> When starting the application, try to look at the webcam and try not to move for a few seconds</w:t>
+      </w:r>
+      <w:r>
+        <w:rPr>
+          <w:rFonts w:hint="eastAsia"/>
+          <w:lang w:eastAsia="zh-CN"/>
+        </w:rPr>
+        <w:t>. The initialization takes some time</w:t>
+      </w:r>
+      <w:r>
+        <w:rPr>
+          <w:rFonts w:hint="eastAsia"/>
+          <w:lang w:eastAsia="zh-CN"/>
+        </w:rPr>
+        <w:t xml:space="preserve"> since the whole image </w:t>
+      </w:r>
+      <w:r>
+        <w:rPr>
+          <w:lang w:eastAsia="zh-CN"/>
+        </w:rPr>
+        <w:t>needs</w:t>
+      </w:r>
+      <w:r>
+        <w:rPr>
+          <w:rFonts w:hint="eastAsia"/>
+          <w:lang w:eastAsia="zh-CN"/>
+        </w:rPr>
+        <w:t xml:space="preserve"> to convolve with 5 filters (7 counting the 2 Gaussian smoother</w:t>
+      </w:r>
+      <w:r>
+        <w:rPr>
+          <w:rFonts w:hint="eastAsia"/>
+          <w:lang w:eastAsia="zh-CN"/>
+        </w:rPr>
+        <w:t>s</w:t>
+      </w:r>
+      <w:r>
+        <w:rPr>
+          <w:rFonts w:hint="eastAsia"/>
+          <w:lang w:eastAsia="zh-CN"/>
+        </w:rPr>
+        <w:t>)</w:t>
+      </w:r>
+      <w:r>
+        <w:rPr>
+          <w:rFonts w:hint="eastAsia"/>
+          <w:lang w:eastAsia="zh-CN"/>
+        </w:rPr>
+        <w:t>. If eyes are not detected correctly, try to move away from the camera or use hands to block the false responses until a re-initialization is forced</w:t>
+      </w:r>
+      <w:r>
+        <w:rPr>
+          <w:rFonts w:hint="eastAsia"/>
+          <w:lang w:eastAsia="zh-CN"/>
+        </w:rPr>
+        <w:t>, which</w:t>
       </w:r>
       <w:r>
         <w:rPr>
@@ -9377,96 +8601,6 @@
           <w:rFonts w:hint="eastAsia"/>
           <w:lang w:eastAsia="zh-CN"/>
         </w:rPr>
-        <w:t>for convenience).</w:t>
-      </w:r>
-      <w:r>
-        <w:rPr>
-          <w:rFonts w:hint="eastAsia"/>
-          <w:lang w:eastAsia="zh-CN"/>
-        </w:rPr>
-        <w:t xml:space="preserve"> Copy RBFmodel.txt</w:t>
-      </w:r>
-      <w:r>
-        <w:rPr>
-          <w:rFonts w:hint="eastAsia"/>
-          <w:lang w:eastAsia="zh-CN"/>
-        </w:rPr>
-        <w:t xml:space="preserve"> and SVMLightLib.dll to where the binaries will be executed.</w:t>
-      </w:r>
-      <w:r>
-        <w:rPr>
-          <w:rFonts w:hint="eastAsia"/>
-          <w:lang w:eastAsia="zh-CN"/>
-        </w:rPr>
-        <w:t xml:space="preserve"> When starting the application, try to look at the webcam and try not to move for a few seconds</w:t>
-      </w:r>
-      <w:r>
-        <w:rPr>
-          <w:rFonts w:hint="eastAsia"/>
-          <w:lang w:eastAsia="zh-CN"/>
-        </w:rPr>
-        <w:t>. The initialization takes some time</w:t>
-      </w:r>
-      <w:r>
-        <w:rPr>
-          <w:rFonts w:hint="eastAsia"/>
-          <w:lang w:eastAsia="zh-CN"/>
-        </w:rPr>
-        <w:t xml:space="preserve"> since the whole image </w:t>
-      </w:r>
-      <w:r>
-        <w:rPr>
-          <w:lang w:eastAsia="zh-CN"/>
-        </w:rPr>
-        <w:t>needs</w:t>
-      </w:r>
-      <w:r>
-        <w:rPr>
-          <w:rFonts w:hint="eastAsia"/>
-          <w:lang w:eastAsia="zh-CN"/>
-        </w:rPr>
-        <w:t xml:space="preserve"> to convolve with 5 filters (7 counting the 2 Gaussian smoother</w:t>
-      </w:r>
-      <w:r>
-        <w:rPr>
-          <w:rFonts w:hint="eastAsia"/>
-          <w:lang w:eastAsia="zh-CN"/>
-        </w:rPr>
-        <w:t>s</w:t>
-      </w:r>
-      <w:r>
-        <w:rPr>
-          <w:rFonts w:hint="eastAsia"/>
-          <w:lang w:eastAsia="zh-CN"/>
-        </w:rPr>
-        <w:t>)</w:t>
-      </w:r>
-      <w:r>
-        <w:rPr>
-          <w:rFonts w:hint="eastAsia"/>
-          <w:lang w:eastAsia="zh-CN"/>
-        </w:rPr>
-        <w:t>. If eyes are not detected correctly, try to move away from the camera or use hands to block the false responses until a re-initialization is forced</w:t>
-      </w:r>
-      <w:r>
-        <w:rPr>
-          <w:rFonts w:hint="eastAsia"/>
-          <w:lang w:eastAsia="zh-CN"/>
-        </w:rPr>
-        <w:t>, which</w:t>
-      </w:r>
-      <w:r>
-        <w:rPr>
-          <w:rFonts w:hint="eastAsia"/>
-          <w:lang w:eastAsia="zh-CN"/>
-        </w:rPr>
-        <w:t xml:space="preserve"> </w:t>
-      </w:r>
-      <w:r>
-        <w:rPr>
-          <w:rFonts w:hint="eastAsia"/>
-          <w:lang w:eastAsia="zh-CN"/>
-        </w:rPr>
         <w:t xml:space="preserve">should </w:t>
       </w:r>
       <w:r>
@@ -9503,7 +8637,6 @@
       <w:pPr>
         <w:jc w:val="both"/>
         <w:rPr>
-          <w:rFonts w:hint="eastAsia"/>
           <w:lang w:eastAsia="zh-CN"/>
         </w:rPr>
       </w:pPr>
@@ -9549,21 +8682,12 @@
           <w:lang w:eastAsia="zh-CN"/>
         </w:rPr>
       </w:pPr>
-      <w:proofErr w:type="spellStart"/>
-      <w:r>
-        <w:rPr>
-          <w:rFonts w:hint="eastAsia"/>
-          <w:lang w:eastAsia="zh-CN"/>
-        </w:rPr>
-        <w:t>OpenCV</w:t>
-      </w:r>
-      <w:proofErr w:type="spellEnd"/>
-      <w:r>
-        <w:rPr>
-          <w:rFonts w:hint="eastAsia"/>
-          <w:lang w:eastAsia="zh-CN"/>
-        </w:rPr>
-        <w:t xml:space="preserve"> is a really nice library, especially version 2.0 after they have included C++ wrappers for their structures.</w:t>
+      <w:r>
+        <w:rPr>
+          <w:rFonts w:hint="eastAsia"/>
+          <w:lang w:eastAsia="zh-CN"/>
+        </w:rPr>
+        <w:t>OpenCV is a really nice library, especially version 2.0 after they have included C++ wrappers for their structures.</w:t>
       </w:r>
       <w:r>
         <w:rPr>
@@ -9593,37 +8717,27 @@
         </w:rPr>
         <w:t xml:space="preserve"> For example, we could not get the new wrapper function </w:t>
       </w:r>
-      <w:proofErr w:type="spellStart"/>
-      <w:proofErr w:type="gramStart"/>
       <w:r>
         <w:rPr>
           <w:rFonts w:ascii="Courier New" w:hAnsi="Courier New" w:cs="Courier New"/>
           <w:lang w:eastAsia="zh-CN"/>
         </w:rPr>
-        <w:t>calcHist</w:t>
-      </w:r>
-      <w:proofErr w:type="spellEnd"/>
-      <w:r>
-        <w:rPr>
-          <w:rFonts w:ascii="Courier New" w:hAnsi="Courier New" w:cs="Courier New"/>
-          <w:lang w:eastAsia="zh-CN"/>
-        </w:rPr>
-        <w:t>(</w:t>
-      </w:r>
-      <w:proofErr w:type="gramEnd"/>
-      <w:r>
-        <w:rPr>
-          <w:rFonts w:ascii="Courier New" w:hAnsi="Courier New" w:cs="Courier New"/>
-          <w:lang w:eastAsia="zh-CN"/>
-        </w:rPr>
-        <w:t>)</w:t>
-      </w:r>
-      <w:r>
-        <w:rPr>
-          <w:rFonts w:hint="eastAsia"/>
-          <w:lang w:eastAsia="zh-CN"/>
-        </w:rPr>
-        <w:t xml:space="preserve"> work. Even the example code in the programming guide does not work. </w:t>
+        <w:t>calcHist()</w:t>
+      </w:r>
+      <w:r>
+        <w:rPr>
+          <w:rFonts w:hint="eastAsia"/>
+          <w:lang w:eastAsia="zh-CN"/>
+        </w:rPr>
+        <w:t xml:space="preserve"> work. Even the example code in the </w:t>
+      </w:r>
+      <w:r>
+        <w:rPr>
+          <w:rFonts w:hint="eastAsia"/>
+          <w:lang w:eastAsia="zh-CN"/>
+        </w:rPr>
+        <w:lastRenderedPageBreak/>
+        <w:t xml:space="preserve">programming guide does not work. </w:t>
       </w:r>
       <w:r>
         <w:rPr>
@@ -9644,38 +8758,14 @@
           <w:rFonts w:hint="eastAsia"/>
           <w:lang w:eastAsia="zh-CN"/>
         </w:rPr>
-        <w:t xml:space="preserve"> Visualizing current matrix values or </w:t>
-      </w:r>
-      <w:r>
-        <w:rPr>
-          <w:rFonts w:hint="eastAsia"/>
-          <w:lang w:eastAsia="zh-CN"/>
-        </w:rPr>
-        <w:lastRenderedPageBreak/>
-        <w:t>plotting surfaces is only a matter of one line or a few mouse clicks.</w:t>
-      </w:r>
-      <w:r>
-        <w:rPr>
-          <w:rFonts w:hint="eastAsia"/>
-          <w:lang w:eastAsia="zh-CN"/>
-        </w:rPr>
-        <w:t xml:space="preserve"> Another limitation with </w:t>
-      </w:r>
-      <w:proofErr w:type="spellStart"/>
-      <w:r>
-        <w:rPr>
-          <w:rFonts w:hint="eastAsia"/>
-          <w:lang w:eastAsia="zh-CN"/>
-        </w:rPr>
-        <w:t>OpenCV</w:t>
-      </w:r>
-      <w:proofErr w:type="spellEnd"/>
-      <w:r>
-        <w:rPr>
-          <w:rFonts w:hint="eastAsia"/>
-          <w:lang w:eastAsia="zh-CN"/>
-        </w:rPr>
-        <w:t xml:space="preserve"> is that it only takes 32-bit floating-point valued filters</w:t>
+        <w:t xml:space="preserve"> Visualizing current matrix values or plotting surfaces is only a matter of one line or a few mouse clicks.</w:t>
+      </w:r>
+      <w:r>
+        <w:rPr>
+          <w:rFonts w:hint="eastAsia"/>
+          <w:lang w:eastAsia="zh-CN"/>
+        </w:rPr>
+        <w:t xml:space="preserve"> Another limitation with OpenCV is that it only takes 32-bit floating-point valued filters</w:t>
       </w:r>
       <w:r>
         <w:rPr>
@@ -9740,21 +8830,12 @@
           <w:lang w:eastAsia="zh-CN"/>
         </w:rPr>
       </w:pPr>
-      <w:proofErr w:type="spellStart"/>
-      <w:r>
-        <w:rPr>
-          <w:rFonts w:hint="eastAsia"/>
-          <w:lang w:eastAsia="zh-CN"/>
-        </w:rPr>
-        <w:t>Luo</w:t>
-      </w:r>
-      <w:proofErr w:type="spellEnd"/>
-      <w:r>
-        <w:rPr>
-          <w:rFonts w:hint="eastAsia"/>
-          <w:lang w:eastAsia="zh-CN"/>
-        </w:rPr>
-        <w:t xml:space="preserve"> 2005: </w:t>
+      <w:r>
+        <w:rPr>
+          <w:rFonts w:hint="eastAsia"/>
+          <w:lang w:eastAsia="zh-CN"/>
+        </w:rPr>
+        <w:t xml:space="preserve">Luo 2005: </w:t>
       </w:r>
       <w:r>
         <w:rPr>
@@ -9775,21 +8856,12 @@
           <w:lang w:eastAsia="zh-CN"/>
         </w:rPr>
       </w:pPr>
-      <w:proofErr w:type="spellStart"/>
-      <w:r>
-        <w:rPr>
-          <w:rFonts w:hint="eastAsia"/>
-          <w:lang w:eastAsia="zh-CN"/>
-        </w:rPr>
-        <w:t>Krumm</w:t>
-      </w:r>
-      <w:proofErr w:type="spellEnd"/>
-      <w:r>
-        <w:rPr>
-          <w:rFonts w:hint="eastAsia"/>
-          <w:lang w:eastAsia="zh-CN"/>
-        </w:rPr>
-        <w:t xml:space="preserve"> 2001: </w:t>
+      <w:r>
+        <w:rPr>
+          <w:rFonts w:hint="eastAsia"/>
+          <w:lang w:eastAsia="zh-CN"/>
+        </w:rPr>
+        <w:t xml:space="preserve">Krumm 2001: </w:t>
       </w:r>
       <w:r>
         <w:rPr>
@@ -9807,7 +8879,6 @@
         </w:numPr>
         <w:jc w:val="both"/>
         <w:rPr>
-          <w:rFonts w:hint="eastAsia"/>
           <w:lang w:eastAsia="zh-CN"/>
         </w:rPr>
       </w:pPr>
@@ -9828,7 +8899,6 @@
         </w:numPr>
         <w:jc w:val="both"/>
         <w:rPr>
-          <w:rFonts w:hint="eastAsia"/>
           <w:lang w:eastAsia="zh-CN"/>
         </w:rPr>
       </w:pPr>
@@ -9863,41 +8933,15 @@
         </w:numPr>
         <w:jc w:val="both"/>
         <w:rPr>
-          <w:rFonts w:hint="eastAsia"/>
-          <w:lang w:eastAsia="zh-CN"/>
-        </w:rPr>
-      </w:pPr>
-      <w:proofErr w:type="spellStart"/>
-      <w:r>
-        <w:rPr>
-          <w:rFonts w:hint="eastAsia"/>
-          <w:lang w:eastAsia="zh-CN"/>
-        </w:rPr>
-        <w:t>Haralick</w:t>
-      </w:r>
-      <w:proofErr w:type="spellEnd"/>
-      <w:r>
-        <w:rPr>
-          <w:rFonts w:hint="eastAsia"/>
-          <w:lang w:eastAsia="zh-CN"/>
-        </w:rPr>
-        <w:t xml:space="preserve">, Watson and </w:t>
-      </w:r>
-      <w:proofErr w:type="spellStart"/>
-      <w:r>
-        <w:rPr>
-          <w:rFonts w:hint="eastAsia"/>
-          <w:lang w:eastAsia="zh-CN"/>
-        </w:rPr>
-        <w:t>Laffey</w:t>
-      </w:r>
-      <w:proofErr w:type="spellEnd"/>
-      <w:r>
-        <w:rPr>
-          <w:rFonts w:hint="eastAsia"/>
-          <w:lang w:eastAsia="zh-CN"/>
-        </w:rPr>
-        <w:t xml:space="preserve"> 1983: The Topographic Primal Sketch</w:t>
+          <w:lang w:eastAsia="zh-CN"/>
+        </w:rPr>
+      </w:pPr>
+      <w:r>
+        <w:rPr>
+          <w:rFonts w:hint="eastAsia"/>
+          <w:lang w:eastAsia="zh-CN"/>
+        </w:rPr>
+        <w:t>Haralick, Watson and Laffey 1983: The Topographic Primal Sketch</w:t>
       </w:r>
     </w:p>
     <w:p>
@@ -9909,32 +8953,15 @@
         </w:numPr>
         <w:jc w:val="both"/>
         <w:rPr>
-          <w:rFonts w:hint="eastAsia"/>
-          <w:lang w:eastAsia="zh-CN"/>
-        </w:rPr>
-      </w:pPr>
-      <w:r>
-        <w:rPr>
-          <w:rFonts w:hint="eastAsia"/>
-          <w:lang w:eastAsia="zh-CN"/>
-        </w:rPr>
-        <w:t xml:space="preserve">Trier, </w:t>
-      </w:r>
-      <w:proofErr w:type="spellStart"/>
-      <w:r>
-        <w:rPr>
-          <w:rFonts w:hint="eastAsia"/>
-          <w:lang w:eastAsia="zh-CN"/>
-        </w:rPr>
-        <w:t>Taxt</w:t>
-      </w:r>
-      <w:proofErr w:type="spellEnd"/>
-      <w:r>
-        <w:rPr>
-          <w:rFonts w:hint="eastAsia"/>
-          <w:lang w:eastAsia="zh-CN"/>
-        </w:rPr>
-        <w:t xml:space="preserve"> and Jain 1995: Data Capture from Maps Based on Gray Scale Topographic Analysis</w:t>
+          <w:lang w:eastAsia="zh-CN"/>
+        </w:rPr>
+      </w:pPr>
+      <w:r>
+        <w:rPr>
+          <w:rFonts w:hint="eastAsia"/>
+          <w:lang w:eastAsia="zh-CN"/>
+        </w:rPr>
+        <w:t>Trier, Taxt and Jain 1995: Data Capture from Maps Based on Gray Scale Topographic Analysis</w:t>
       </w:r>
     </w:p>
     <w:p>
@@ -9946,32 +8973,15 @@
         </w:numPr>
         <w:jc w:val="both"/>
         <w:rPr>
-          <w:rFonts w:hint="eastAsia"/>
-          <w:lang w:eastAsia="zh-CN"/>
-        </w:rPr>
-      </w:pPr>
-      <w:r>
-        <w:rPr>
-          <w:rFonts w:hint="eastAsia"/>
-          <w:lang w:eastAsia="zh-CN"/>
-        </w:rPr>
-        <w:t xml:space="preserve">Wang and </w:t>
-      </w:r>
-      <w:proofErr w:type="spellStart"/>
-      <w:r>
-        <w:rPr>
-          <w:rFonts w:hint="eastAsia"/>
-          <w:lang w:eastAsia="zh-CN"/>
-        </w:rPr>
-        <w:t>Pavlidis</w:t>
-      </w:r>
-      <w:proofErr w:type="spellEnd"/>
-      <w:r>
-        <w:rPr>
-          <w:rFonts w:hint="eastAsia"/>
-          <w:lang w:eastAsia="zh-CN"/>
-        </w:rPr>
-        <w:t xml:space="preserve"> 1993: Direct Gray-Scale Extraction of Features for Character Recognition</w:t>
+          <w:lang w:eastAsia="zh-CN"/>
+        </w:rPr>
+      </w:pPr>
+      <w:r>
+        <w:rPr>
+          <w:rFonts w:hint="eastAsia"/>
+          <w:lang w:eastAsia="zh-CN"/>
+        </w:rPr>
+        <w:t>Wang and Pavlidis 1993: Direct Gray-Scale Extraction of Features for Character Recognition</w:t>
       </w:r>
     </w:p>
     <w:p>
@@ -9986,21 +8996,12 @@
           <w:lang w:eastAsia="zh-CN"/>
         </w:rPr>
       </w:pPr>
-      <w:proofErr w:type="spellStart"/>
-      <w:r>
-        <w:rPr>
-          <w:rFonts w:hint="eastAsia"/>
-          <w:lang w:eastAsia="zh-CN"/>
-        </w:rPr>
-        <w:t>Haralick</w:t>
-      </w:r>
-      <w:proofErr w:type="spellEnd"/>
-      <w:r>
-        <w:rPr>
-          <w:rFonts w:hint="eastAsia"/>
-          <w:lang w:eastAsia="zh-CN"/>
-        </w:rPr>
-        <w:t xml:space="preserve"> 1984: Digital Step Edges from Zero Crossing of Second Directional Derivatives</w:t>
+      <w:r>
+        <w:rPr>
+          <w:rFonts w:hint="eastAsia"/>
+          <w:lang w:eastAsia="zh-CN"/>
+        </w:rPr>
+        <w:t>Haralick 1984: Digital Step Edges from Zero Crossing of Second Directional Derivatives</w:t>
       </w:r>
     </w:p>
     <w:sectPr>
@@ -12263,8 +11264,8 @@
       </w:tcPr>
     </w:tblStylePr>
   </w:style>
-  <w:style w:type="table" w:customStyle="1" w:styleId="LightList">
-    <w:name w:val="Light List"/>
+  <w:style w:type="table" w:customStyle="1" w:styleId="LightList1">
+    <w:name w:val="Light List1"/>
     <w:basedOn w:val="TableNormal"/>
     <w:uiPriority w:val="61"/>
     <w:rsid w:val="009D082D"/>
@@ -12680,8 +11681,8 @@
       </w:tcPr>
     </w:tblStylePr>
   </w:style>
-  <w:style w:type="table" w:customStyle="1" w:styleId="MediumShading2">
-    <w:name w:val="Medium Shading 2"/>
+  <w:style w:type="table" w:customStyle="1" w:styleId="MediumShading21">
+    <w:name w:val="Medium Shading 21"/>
     <w:basedOn w:val="TableNormal"/>
     <w:uiPriority w:val="64"/>
     <w:rsid w:val="009D082D"/>
@@ -12829,8 +11830,8 @@
       </w:tcPr>
     </w:tblStylePr>
   </w:style>
-  <w:style w:type="table" w:customStyle="1" w:styleId="MediumList1">
-    <w:name w:val="Medium List 1"/>
+  <w:style w:type="table" w:customStyle="1" w:styleId="MediumList11">
+    <w:name w:val="Medium List 11"/>
     <w:basedOn w:val="TableNormal"/>
     <w:uiPriority w:val="65"/>
     <w:rsid w:val="009D082D"/>
@@ -13071,32 +12072,6 @@
         </w:p>
       </w:docPartBody>
     </w:docPart>
-    <w:docPart>
-      <w:docPartPr>
-        <w:name w:val="9CDF2A611EF2463BB080B8D2588CCF0C"/>
-        <w:category>
-          <w:name w:val="General"/>
-          <w:gallery w:val="placeholder"/>
-        </w:category>
-        <w:types>
-          <w:type w:val="bbPlcHdr"/>
-        </w:types>
-        <w:behaviors>
-          <w:behavior w:val="content"/>
-        </w:behaviors>
-        <w:guid w:val="{A8A4EBBB-EAF0-4219-B6F7-50BEC9003DE5}"/>
-      </w:docPartPr>
-      <w:docPartBody>
-        <w:p>
-          <w:pPr>
-            <w:pStyle w:val="9CDF2A611EF2463BB080B8D2588CCF0C"/>
-          </w:pPr>
-          <w:r>
-            <w:t>[Type the abstract of the document here. The abstract is typically a short summary of the contents of the document. Type the abstract of the document here. The abstract is typically a short summary of the contents of the document.]</w:t>
-          </w:r>
-        </w:p>
-      </w:docPartBody>
-    </w:docPart>
   </w:docParts>
 </w:glossaryDocument>
 </file>
@@ -13150,8 +12125,9 @@
     <w:panose1 w:val="020B0604030504040204"/>
     <w:charset w:val="00"/>
     <w:family w:val="swiss"/>
+    <w:notTrueType/>
     <w:pitch w:val="variable"/>
-    <w:sig w:usb0="E1002EFF" w:usb1="C000605B" w:usb2="00000029" w:usb3="00000000" w:csb0="000101FF" w:csb1="00000000"/>
+    <w:sig w:usb0="00000003" w:usb1="00000000" w:usb2="00000000" w:usb3="00000000" w:csb0="00000001" w:csb1="00000000"/>
   </w:font>
   <w:font w:name="Cambria">
     <w:panose1 w:val="02040503050406030204"/>
@@ -13189,6 +12165,7 @@
     <w:rsidRoot w:val="000E46F1"/>
     <w:rsid w:val="000E46F1"/>
     <w:rsid w:val="004D25DD"/>
+    <w:rsid w:val="005D1A88"/>
     <w:rsid w:val="00C615BD"/>
   </w:rsids>
   <m:mathPr>

</xml_diff>